<commit_message>
ma., 14 de jun. de 2022  8:42:10 2022-06-14 AÑADIDOS COMENTARIOS EN CLASES Y EN DOCUMENTO
</commit_message>
<xml_diff>
--- a/CHULETA MICROSERVICIOS INMUEBLES/ChuletaMicroservicios.docx
+++ b/CHULETA MICROSERVICIOS INMUEBLES/ChuletaMicroservicios.docx
@@ -32,6 +32,154 @@
           <w:lang w:val="es-ES" w:eastAsia="zh-CN" w:bidi="hi-IN"/>
         </w:rPr>
         <w:t>2→Creamos el servidor eureka y los relacionamos en el properties de ambos</w:t>
+      </w:r>
+    </w:p>
+    <w:p>
+      <w:pPr>
+        <w:pStyle w:val="Normal"/>
+        <w:bidi w:val="0"/>
+        <w:jc w:val="left"/>
+        <w:rPr>
+          <w:lang w:val="es-ES" w:eastAsia="zh-CN" w:bidi="hi-IN"/>
+        </w:rPr>
+      </w:pPr>
+      <w:r>
+        <w:rPr>
+          <w:lang w:val="es-ES" w:eastAsia="zh-CN" w:bidi="hi-IN"/>
+        </w:rPr>
+        <w:t>Properties de eureka:</w:t>
+      </w:r>
+    </w:p>
+    <w:p>
+      <w:pPr>
+        <w:pStyle w:val="Normal"/>
+        <w:bidi w:val="0"/>
+        <w:jc w:val="left"/>
+        <w:rPr>
+          <w:lang w:val="es-ES" w:eastAsia="zh-CN" w:bidi="hi-IN"/>
+        </w:rPr>
+      </w:pPr>
+      <w:r>
+        <w:rPr/>
+        <w:drawing>
+          <wp:anchor behindDoc="0" distT="0" distB="0" distL="0" distR="0" simplePos="0" locked="0" layoutInCell="0" allowOverlap="1" relativeHeight="8">
+            <wp:simplePos x="0" y="0"/>
+            <wp:positionH relativeFrom="column">
+              <wp:align>center</wp:align>
+            </wp:positionH>
+            <wp:positionV relativeFrom="paragraph">
+              <wp:posOffset>635</wp:posOffset>
+            </wp:positionV>
+            <wp:extent cx="4976495" cy="1424940"/>
+            <wp:effectExtent l="0" t="0" r="0" b="0"/>
+            <wp:wrapSquare wrapText="largest"/>
+            <wp:docPr id="1" name="Imagen7" descr=""/>
+            <wp:cNvGraphicFramePr>
+              <a:graphicFrameLocks xmlns:a="http://schemas.openxmlformats.org/drawingml/2006/main" noChangeAspect="1"/>
+            </wp:cNvGraphicFramePr>
+            <a:graphic xmlns:a="http://schemas.openxmlformats.org/drawingml/2006/main">
+              <a:graphicData uri="http://schemas.openxmlformats.org/drawingml/2006/picture">
+                <pic:pic xmlns:pic="http://schemas.openxmlformats.org/drawingml/2006/picture">
+                  <pic:nvPicPr>
+                    <pic:cNvPr id="1" name="Imagen7" descr=""/>
+                    <pic:cNvPicPr>
+                      <a:picLocks noChangeAspect="1" noChangeArrowheads="1"/>
+                    </pic:cNvPicPr>
+                  </pic:nvPicPr>
+                  <pic:blipFill>
+                    <a:blip r:embed="rId2"/>
+                    <a:stretch>
+                      <a:fillRect/>
+                    </a:stretch>
+                  </pic:blipFill>
+                  <pic:spPr bwMode="auto">
+                    <a:xfrm>
+                      <a:off x="0" y="0"/>
+                      <a:ext cx="4976495" cy="1424940"/>
+                    </a:xfrm>
+                    <a:prstGeom prst="rect">
+                      <a:avLst/>
+                    </a:prstGeom>
+                  </pic:spPr>
+                </pic:pic>
+              </a:graphicData>
+            </a:graphic>
+          </wp:anchor>
+        </w:drawing>
+      </w:r>
+    </w:p>
+    <w:p>
+      <w:pPr>
+        <w:pStyle w:val="Normal"/>
+        <w:bidi w:val="0"/>
+        <w:jc w:val="left"/>
+        <w:rPr>
+          <w:lang w:val="es-ES" w:eastAsia="zh-CN" w:bidi="hi-IN"/>
+        </w:rPr>
+      </w:pPr>
+      <w:r>
+        <w:rPr>
+          <w:lang w:val="es-ES" w:eastAsia="zh-CN" w:bidi="hi-IN"/>
+        </w:rPr>
+        <w:t>Properties de usuarios:</w:t>
+      </w:r>
+    </w:p>
+    <w:p>
+      <w:pPr>
+        <w:pStyle w:val="Normal"/>
+        <w:bidi w:val="0"/>
+        <w:jc w:val="left"/>
+        <w:rPr>
+          <w:lang w:val="es-ES" w:eastAsia="zh-CN" w:bidi="hi-IN"/>
+        </w:rPr>
+      </w:pPr>
+      <w:r>
+        <w:rPr/>
+        <w:drawing>
+          <wp:anchor behindDoc="0" distT="0" distB="0" distL="0" distR="0" simplePos="0" locked="0" layoutInCell="0" allowOverlap="1" relativeHeight="7">
+            <wp:simplePos x="0" y="0"/>
+            <wp:positionH relativeFrom="column">
+              <wp:align>center</wp:align>
+            </wp:positionH>
+            <wp:positionV relativeFrom="paragraph">
+              <wp:posOffset>635</wp:posOffset>
+            </wp:positionV>
+            <wp:extent cx="6120130" cy="1295400"/>
+            <wp:effectExtent l="0" t="0" r="0" b="0"/>
+            <wp:wrapSquare wrapText="largest"/>
+            <wp:docPr id="2" name="Imagen6" descr=""/>
+            <wp:cNvGraphicFramePr>
+              <a:graphicFrameLocks xmlns:a="http://schemas.openxmlformats.org/drawingml/2006/main" noChangeAspect="1"/>
+            </wp:cNvGraphicFramePr>
+            <a:graphic xmlns:a="http://schemas.openxmlformats.org/drawingml/2006/main">
+              <a:graphicData uri="http://schemas.openxmlformats.org/drawingml/2006/picture">
+                <pic:pic xmlns:pic="http://schemas.openxmlformats.org/drawingml/2006/picture">
+                  <pic:nvPicPr>
+                    <pic:cNvPr id="2" name="Imagen6" descr=""/>
+                    <pic:cNvPicPr>
+                      <a:picLocks noChangeAspect="1" noChangeArrowheads="1"/>
+                    </pic:cNvPicPr>
+                  </pic:nvPicPr>
+                  <pic:blipFill>
+                    <a:blip r:embed="rId3"/>
+                    <a:stretch>
+                      <a:fillRect/>
+                    </a:stretch>
+                  </pic:blipFill>
+                  <pic:spPr bwMode="auto">
+                    <a:xfrm>
+                      <a:off x="0" y="0"/>
+                      <a:ext cx="6120130" cy="1295400"/>
+                    </a:xfrm>
+                    <a:prstGeom prst="rect">
+                      <a:avLst/>
+                    </a:prstGeom>
+                  </pic:spPr>
+                </pic:pic>
+              </a:graphicData>
+            </a:graphic>
+          </wp:anchor>
+        </w:drawing>
       </w:r>
     </w:p>
     <w:p>
@@ -102,7 +250,7 @@
             <wp:extent cx="6120130" cy="2721610"/>
             <wp:effectExtent l="0" t="0" r="0" b="0"/>
             <wp:wrapSquare wrapText="largest"/>
-            <wp:docPr id="1" name="Imagen1" descr=""/>
+            <wp:docPr id="3" name="Imagen1" descr=""/>
             <wp:cNvGraphicFramePr>
               <a:graphicFrameLocks xmlns:a="http://schemas.openxmlformats.org/drawingml/2006/main" noChangeAspect="1"/>
             </wp:cNvGraphicFramePr>
@@ -110,13 +258,13 @@
               <a:graphicData uri="http://schemas.openxmlformats.org/drawingml/2006/picture">
                 <pic:pic xmlns:pic="http://schemas.openxmlformats.org/drawingml/2006/picture">
                   <pic:nvPicPr>
-                    <pic:cNvPr id="1" name="Imagen1" descr=""/>
+                    <pic:cNvPr id="3" name="Imagen1" descr=""/>
                     <pic:cNvPicPr>
                       <a:picLocks noChangeAspect="1" noChangeArrowheads="1"/>
                     </pic:cNvPicPr>
                   </pic:nvPicPr>
                   <pic:blipFill>
-                    <a:blip r:embed="rId2"/>
+                    <a:blip r:embed="rId4"/>
                     <a:stretch>
                       <a:fillRect/>
                     </a:stretch>
@@ -175,6 +323,58 @@
         </w:rPr>
       </w:pPr>
       <w:r>
+        <w:rPr/>
+      </w:r>
+    </w:p>
+    <w:p>
+      <w:pPr>
+        <w:pStyle w:val="Normal"/>
+        <w:bidi w:val="0"/>
+        <w:jc w:val="left"/>
+        <w:rPr>
+          <w:lang w:val="es-ES" w:eastAsia="zh-CN" w:bidi="hi-IN"/>
+        </w:rPr>
+      </w:pPr>
+      <w:r>
+        <w:rPr/>
+      </w:r>
+    </w:p>
+    <w:p>
+      <w:pPr>
+        <w:pStyle w:val="Normal"/>
+        <w:bidi w:val="0"/>
+        <w:jc w:val="left"/>
+        <w:rPr>
+          <w:lang w:val="es-ES" w:eastAsia="zh-CN" w:bidi="hi-IN"/>
+        </w:rPr>
+      </w:pPr>
+      <w:r>
+        <w:rPr/>
+      </w:r>
+    </w:p>
+    <w:p>
+      <w:pPr>
+        <w:pStyle w:val="Normal"/>
+        <w:bidi w:val="0"/>
+        <w:jc w:val="left"/>
+        <w:rPr>
+          <w:lang w:val="es-ES" w:eastAsia="zh-CN" w:bidi="hi-IN"/>
+        </w:rPr>
+      </w:pPr>
+      <w:r>
+        <w:rPr/>
+      </w:r>
+    </w:p>
+    <w:p>
+      <w:pPr>
+        <w:pStyle w:val="Normal"/>
+        <w:bidi w:val="0"/>
+        <w:jc w:val="left"/>
+        <w:rPr>
+          <w:lang w:val="es-ES" w:eastAsia="zh-CN" w:bidi="hi-IN"/>
+        </w:rPr>
+      </w:pPr>
+      <w:r>
         <w:drawing>
           <wp:anchor behindDoc="0" distT="0" distB="0" distL="0" distR="0" simplePos="0" locked="0" layoutInCell="0" allowOverlap="1" relativeHeight="3">
             <wp:simplePos x="0" y="0"/>
@@ -187,7 +387,7 @@
             <wp:extent cx="6120130" cy="2683510"/>
             <wp:effectExtent l="0" t="0" r="0" b="0"/>
             <wp:wrapSquare wrapText="largest"/>
-            <wp:docPr id="2" name="Imagen2" descr=""/>
+            <wp:docPr id="4" name="Imagen2" descr=""/>
             <wp:cNvGraphicFramePr>
               <a:graphicFrameLocks xmlns:a="http://schemas.openxmlformats.org/drawingml/2006/main" noChangeAspect="1"/>
             </wp:cNvGraphicFramePr>
@@ -195,13 +395,13 @@
               <a:graphicData uri="http://schemas.openxmlformats.org/drawingml/2006/picture">
                 <pic:pic xmlns:pic="http://schemas.openxmlformats.org/drawingml/2006/picture">
                   <pic:nvPicPr>
-                    <pic:cNvPr id="2" name="Imagen2" descr=""/>
+                    <pic:cNvPr id="4" name="Imagen2" descr=""/>
                     <pic:cNvPicPr>
                       <a:picLocks noChangeAspect="1" noChangeArrowheads="1"/>
                     </pic:cNvPicPr>
                   </pic:nvPicPr>
                   <pic:blipFill>
-                    <a:blip r:embed="rId3"/>
+                    <a:blip r:embed="rId5"/>
                     <a:stretch>
                       <a:fillRect/>
                     </a:stretch>
@@ -225,7 +425,42 @@
         <w:rPr>
           <w:lang w:val="es-ES" w:eastAsia="zh-CN" w:bidi="hi-IN"/>
         </w:rPr>
-        <w:t>4→Creamos un microservicio generico(el commons-microservicios) , le quitamos el starter en el pom del generico para que no se inicie:</w:t>
+        <w:t>4→Creamos un microservicio</w:t>
+      </w:r>
+      <w:r>
+        <w:rPr>
+          <w:lang w:val="es-ES" w:eastAsia="zh-CN" w:bidi="hi-IN"/>
+        </w:rPr>
+        <w:t xml:space="preserve"> capa de SERVICIO</w:t>
+      </w:r>
+      <w:r>
+        <w:rPr>
+          <w:b/>
+          <w:bCs/>
+          <w:u w:val="none"/>
+          <w:lang w:val="es-ES" w:eastAsia="zh-CN" w:bidi="hi-IN"/>
+        </w:rPr>
+        <w:t xml:space="preserve"> </w:t>
+      </w:r>
+      <w:r>
+        <w:rPr>
+          <w:rFonts w:eastAsia="NSimSun" w:cs="Arial"/>
+          <w:b w:val="false"/>
+          <w:bCs w:val="false"/>
+          <w:color w:val="auto"/>
+          <w:kern w:val="2"/>
+          <w:sz w:val="24"/>
+          <w:szCs w:val="24"/>
+          <w:u w:val="none"/>
+          <w:lang w:val="es-ES" w:eastAsia="zh-CN" w:bidi="hi-IN"/>
+        </w:rPr>
+        <w:t>comun</w:t>
+      </w:r>
+      <w:r>
+        <w:rPr>
+          <w:lang w:val="es-ES" w:eastAsia="zh-CN" w:bidi="hi-IN"/>
+        </w:rPr>
+        <w:t>(el commons-microservicios) , le quitamos el starter en el pom del generico para que no se inicie:</w:t>
       </w:r>
     </w:p>
     <w:p>
@@ -250,7 +485,7 @@
             <wp:extent cx="6120130" cy="2392680"/>
             <wp:effectExtent l="0" t="0" r="0" b="0"/>
             <wp:wrapSquare wrapText="largest"/>
-            <wp:docPr id="3" name="Imagen3" descr=""/>
+            <wp:docPr id="5" name="Imagen3" descr=""/>
             <wp:cNvGraphicFramePr>
               <a:graphicFrameLocks xmlns:a="http://schemas.openxmlformats.org/drawingml/2006/main" noChangeAspect="1"/>
             </wp:cNvGraphicFramePr>
@@ -258,13 +493,13 @@
               <a:graphicData uri="http://schemas.openxmlformats.org/drawingml/2006/picture">
                 <pic:pic xmlns:pic="http://schemas.openxmlformats.org/drawingml/2006/picture">
                   <pic:nvPicPr>
-                    <pic:cNvPr id="3" name="Imagen3" descr=""/>
+                    <pic:cNvPr id="5" name="Imagen3" descr=""/>
                     <pic:cNvPicPr>
                       <a:picLocks noChangeAspect="1" noChangeArrowheads="1"/>
                     </pic:cNvPicPr>
                   </pic:nvPicPr>
                   <pic:blipFill>
-                    <a:blip r:embed="rId4"/>
+                    <a:blip r:embed="rId6"/>
                     <a:stretch>
                       <a:fillRect/>
                     </a:stretch>
@@ -563,34 +798,133 @@
           <w:shd w:fill="E8F2FE" w:val="clear"/>
           <w:lang w:val="es-ES" w:eastAsia="zh-CN" w:bidi="hi-IN"/>
         </w:rPr>
-        <w:t>como parametros de entrada tiene E, que indica que es generico.</w:t>
-      </w:r>
-    </w:p>
-    <w:p>
-      <w:pPr>
-        <w:pStyle w:val="Normal"/>
-        <w:bidi w:val="0"/>
-        <w:jc w:val="left"/>
-        <w:rPr>
-          <w:rFonts w:ascii="Times New Roman" w:hAnsi="Times New Roman" w:eastAsia="NSimSun" w:cs="Arial"/>
-          <w:color w:val="auto"/>
-          <w:kern w:val="2"/>
-          <w:sz w:val="24"/>
-          <w:szCs w:val="24"/>
-          <w:lang w:val="es-ES" w:eastAsia="zh-CN" w:bidi="hi-IN"/>
-        </w:rPr>
-      </w:pPr>
-      <w:r>
-        <w:rPr>
-          <w:rFonts w:eastAsia="NSimSun" w:cs="Arial"/>
-          <w:color w:val="000000"/>
-          <w:kern w:val="2"/>
-          <w:sz w:val="24"/>
-          <w:szCs w:val="24"/>
-          <w:shd w:fill="E8F2FE" w:val="clear"/>
-          <w:lang w:val="es-ES" w:eastAsia="zh-CN" w:bidi="hi-IN"/>
-        </w:rPr>
-        <w:t>R es el nombre del repositorio que le vamos a pasar. Extiende de CrudRepository y como parametros le pasamos el nombre de la entidad “E” y el tipo de dato que tiene la clave, en este caso un Long. El IcommonService es el nombre de la interfaz que en este caso se llama CommonService,</w:t>
+        <w:t xml:space="preserve">como parametros de entrada tiene E, que indica que es </w:t>
+      </w:r>
+      <w:r>
+        <w:rPr>
+          <w:rFonts w:eastAsia="NSimSun" w:cs="Arial"/>
+          <w:color w:val="000000"/>
+          <w:kern w:val="2"/>
+          <w:sz w:val="24"/>
+          <w:szCs w:val="24"/>
+          <w:shd w:fill="E8F2FE" w:val="clear"/>
+          <w:lang w:val="es-ES" w:eastAsia="zh-CN" w:bidi="hi-IN"/>
+        </w:rPr>
+        <w:t xml:space="preserve">una entidad </w:t>
+      </w:r>
+      <w:r>
+        <w:rPr>
+          <w:rFonts w:eastAsia="NSimSun" w:cs="Arial"/>
+          <w:color w:val="000000"/>
+          <w:kern w:val="2"/>
+          <w:sz w:val="24"/>
+          <w:szCs w:val="24"/>
+          <w:shd w:fill="E8F2FE" w:val="clear"/>
+          <w:lang w:val="es-ES" w:eastAsia="zh-CN" w:bidi="hi-IN"/>
+        </w:rPr>
+        <w:t>generic</w:t>
+      </w:r>
+      <w:r>
+        <w:rPr>
+          <w:rFonts w:eastAsia="NSimSun" w:cs="Arial"/>
+          <w:color w:val="000000"/>
+          <w:kern w:val="2"/>
+          <w:sz w:val="24"/>
+          <w:szCs w:val="24"/>
+          <w:shd w:fill="E8F2FE" w:val="clear"/>
+          <w:lang w:val="es-ES" w:eastAsia="zh-CN" w:bidi="hi-IN"/>
+        </w:rPr>
+        <w:t>a</w:t>
+      </w:r>
+      <w:r>
+        <w:rPr>
+          <w:rFonts w:eastAsia="NSimSun" w:cs="Arial"/>
+          <w:color w:val="000000"/>
+          <w:kern w:val="2"/>
+          <w:sz w:val="24"/>
+          <w:szCs w:val="24"/>
+          <w:shd w:fill="E8F2FE" w:val="clear"/>
+          <w:lang w:val="es-ES" w:eastAsia="zh-CN" w:bidi="hi-IN"/>
+        </w:rPr>
+        <w:t>.</w:t>
+      </w:r>
+    </w:p>
+    <w:p>
+      <w:pPr>
+        <w:pStyle w:val="Normal"/>
+        <w:bidi w:val="0"/>
+        <w:jc w:val="left"/>
+        <w:rPr>
+          <w:rFonts w:ascii="Times New Roman" w:hAnsi="Times New Roman" w:eastAsia="NSimSun" w:cs="Arial"/>
+          <w:color w:val="auto"/>
+          <w:kern w:val="2"/>
+          <w:sz w:val="24"/>
+          <w:szCs w:val="24"/>
+          <w:lang w:val="es-ES" w:eastAsia="zh-CN" w:bidi="hi-IN"/>
+        </w:rPr>
+      </w:pPr>
+      <w:r>
+        <w:rPr>
+          <w:rFonts w:eastAsia="NSimSun" w:cs="Arial"/>
+          <w:color w:val="000000"/>
+          <w:kern w:val="2"/>
+          <w:sz w:val="24"/>
+          <w:szCs w:val="24"/>
+          <w:shd w:fill="E8F2FE" w:val="clear"/>
+          <w:lang w:val="es-ES" w:eastAsia="zh-CN" w:bidi="hi-IN"/>
+        </w:rPr>
+        <w:t xml:space="preserve">R es el nombre del repositorio que le vamos a pasar. Extiende de CrudRepository y como parametros le pasamos el nombre de la entidad “E” y el tipo de dato que tiene la clave, en este caso un Long. El </w:t>
+      </w:r>
+      <w:r>
+        <w:rPr>
+          <w:rFonts w:eastAsia="NSimSun" w:cs="Arial"/>
+          <w:color w:val="000000"/>
+          <w:kern w:val="2"/>
+          <w:sz w:val="24"/>
+          <w:szCs w:val="24"/>
+          <w:u w:val="single"/>
+          <w:shd w:fill="E8F2FE" w:val="clear"/>
+          <w:lang w:val="es-ES" w:eastAsia="zh-CN" w:bidi="hi-IN"/>
+        </w:rPr>
+        <w:t>I</w:t>
+      </w:r>
+      <w:r>
+        <w:rPr>
+          <w:rFonts w:eastAsia="NSimSun" w:cs="Arial"/>
+          <w:color w:val="000000"/>
+          <w:kern w:val="2"/>
+          <w:sz w:val="24"/>
+          <w:szCs w:val="24"/>
+          <w:u w:val="single"/>
+          <w:shd w:fill="E8F2FE" w:val="clear"/>
+          <w:lang w:val="es-ES" w:eastAsia="zh-CN" w:bidi="hi-IN"/>
+        </w:rPr>
+        <w:t>C</w:t>
+      </w:r>
+      <w:r>
+        <w:rPr>
+          <w:rFonts w:eastAsia="NSimSun" w:cs="Arial"/>
+          <w:color w:val="000000"/>
+          <w:kern w:val="2"/>
+          <w:sz w:val="24"/>
+          <w:szCs w:val="24"/>
+          <w:u w:val="single"/>
+          <w:shd w:fill="E8F2FE" w:val="clear"/>
+          <w:lang w:val="es-ES" w:eastAsia="zh-CN" w:bidi="hi-IN"/>
+        </w:rPr>
+        <w:t>ommonService</w:t>
+      </w:r>
+      <w:r>
+        <w:rPr>
+          <w:rFonts w:eastAsia="NSimSun" w:cs="Arial"/>
+          <w:color w:val="000000"/>
+          <w:kern w:val="2"/>
+          <w:sz w:val="24"/>
+          <w:szCs w:val="24"/>
+          <w:shd w:fill="E8F2FE" w:val="clear"/>
+          <w:lang w:val="es-ES" w:eastAsia="zh-CN" w:bidi="hi-IN"/>
+        </w:rPr>
+        <w:t xml:space="preserve"> es el nombre de la interfaz que en este caso se llama CommonService,</w:t>
       </w:r>
     </w:p>
     <w:p>
@@ -722,7 +1056,7 @@
             <wp:extent cx="6120130" cy="3190875"/>
             <wp:effectExtent l="0" t="0" r="0" b="0"/>
             <wp:wrapSquare wrapText="largest"/>
-            <wp:docPr id="4" name="Imagen4" descr=""/>
+            <wp:docPr id="6" name="Imagen4" descr=""/>
             <wp:cNvGraphicFramePr>
               <a:graphicFrameLocks xmlns:a="http://schemas.openxmlformats.org/drawingml/2006/main" noChangeAspect="1"/>
             </wp:cNvGraphicFramePr>
@@ -730,13 +1064,13 @@
               <a:graphicData uri="http://schemas.openxmlformats.org/drawingml/2006/picture">
                 <pic:pic xmlns:pic="http://schemas.openxmlformats.org/drawingml/2006/picture">
                   <pic:nvPicPr>
-                    <pic:cNvPr id="4" name="Imagen4" descr=""/>
+                    <pic:cNvPr id="6" name="Imagen4" descr=""/>
                     <pic:cNvPicPr>
                       <a:picLocks noChangeAspect="1" noChangeArrowheads="1"/>
                     </pic:cNvPicPr>
                   </pic:nvPicPr>
                   <pic:blipFill>
-                    <a:blip r:embed="rId5"/>
+                    <a:blip r:embed="rId7"/>
                     <a:stretch>
                       <a:fillRect/>
                     </a:stretch>
@@ -837,12 +1171,11 @@
         <w:bidi w:val="0"/>
         <w:jc w:val="left"/>
         <w:rPr>
-          <w:rFonts w:ascii="Courier New" w:hAnsi="Courier New" w:eastAsia="NSimSun" w:cs="Arial"/>
-          <w:color w:val="000000"/>
-          <w:kern w:val="2"/>
-          <w:sz w:val="24"/>
-          <w:szCs w:val="24"/>
-          <w:u w:val="single"/>
+          <w:rFonts w:ascii="Times New Roman" w:hAnsi="Times New Roman" w:eastAsia="NSimSun" w:cs="Arial"/>
+          <w:color w:val="000000"/>
+          <w:kern w:val="2"/>
+          <w:sz w:val="24"/>
+          <w:szCs w:val="24"/>
           <w:shd w:fill="E8F2FE" w:val="clear"/>
           <w:lang w:val="es-ES" w:eastAsia="zh-CN" w:bidi="hi-IN"/>
         </w:rPr>
@@ -860,7 +1193,7 @@
             <wp:extent cx="6120130" cy="924560"/>
             <wp:effectExtent l="0" t="0" r="0" b="0"/>
             <wp:wrapSquare wrapText="largest"/>
-            <wp:docPr id="5" name="Imagen5" descr=""/>
+            <wp:docPr id="7" name="Imagen5" descr=""/>
             <wp:cNvGraphicFramePr>
               <a:graphicFrameLocks xmlns:a="http://schemas.openxmlformats.org/drawingml/2006/main" noChangeAspect="1"/>
             </wp:cNvGraphicFramePr>
@@ -868,13 +1201,13 @@
               <a:graphicData uri="http://schemas.openxmlformats.org/drawingml/2006/picture">
                 <pic:pic xmlns:pic="http://schemas.openxmlformats.org/drawingml/2006/picture">
                   <pic:nvPicPr>
-                    <pic:cNvPr id="5" name="Imagen5" descr=""/>
+                    <pic:cNvPr id="7" name="Imagen5" descr=""/>
                     <pic:cNvPicPr>
                       <a:picLocks noChangeAspect="1" noChangeArrowheads="1"/>
                     </pic:cNvPicPr>
                   </pic:nvPicPr>
                   <pic:blipFill>
-                    <a:blip r:embed="rId6"/>
+                    <a:blip r:embed="rId8"/>
                     <a:stretch>
                       <a:fillRect/>
                     </a:stretch>
@@ -896,7 +1229,7 @@
       </w:r>
       <w:r>
         <w:rPr>
-          <w:rFonts w:eastAsia="NSimSun" w:cs="Arial" w:ascii="Courier New" w:hAnsi="Courier New"/>
+          <w:rFonts w:eastAsia="NSimSun" w:cs="Arial"/>
           <w:color w:val="000000"/>
           <w:kern w:val="2"/>
           <w:sz w:val="24"/>
@@ -908,17 +1241,20 @@
       </w:r>
       <w:r>
         <w:rPr>
-          <w:rFonts w:ascii="Courier New" w:hAnsi="Courier New"/>
-          <w:color w:val="000000"/>
-          <w:sz w:val="24"/>
-          <w:u w:val="single"/>
-          <w:shd w:fill="D4D4D4" w:val="clear"/>
+          <w:rFonts w:eastAsia="NSimSun" w:cs="Arial"/>
+          <w:color w:val="000000"/>
+          <w:kern w:val="2"/>
+          <w:sz w:val="24"/>
+          <w:szCs w:val="24"/>
+          <w:u w:val="single"/>
+          <w:shd w:fill="E8F2FE" w:val="clear"/>
+          <w:lang w:val="es-ES" w:eastAsia="zh-CN" w:bidi="hi-IN"/>
         </w:rPr>
         <w:t>IAlumnoService</w:t>
       </w:r>
       <w:r>
         <w:rPr>
-          <w:rFonts w:eastAsia="NSimSun" w:cs="Arial" w:ascii="Courier New" w:hAnsi="Courier New"/>
+          <w:rFonts w:eastAsia="NSimSun" w:cs="Arial"/>
           <w:color w:val="000000"/>
           <w:kern w:val="2"/>
           <w:sz w:val="24"/>
@@ -930,125 +1266,257 @@
       </w:r>
       <w:r>
         <w:rPr>
-          <w:rFonts w:eastAsia="NSimSun" w:cs="Arial" w:ascii="Courier New" w:hAnsi="Courier New"/>
-          <w:color w:val="000000"/>
-          <w:kern w:val="2"/>
-          <w:sz w:val="24"/>
-          <w:szCs w:val="24"/>
-          <w:shd w:fill="D4D4D4" w:val="clear"/>
-          <w:lang w:val="es-ES" w:eastAsia="zh-CN" w:bidi="hi-IN"/>
-        </w:rPr>
-        <w:t>IcommonService</w:t>
-      </w:r>
-    </w:p>
-    <w:p>
-      <w:pPr>
-        <w:pStyle w:val="Normal"/>
-        <w:bidi w:val="0"/>
-        <w:jc w:val="left"/>
-        <w:rPr>
-          <w:rFonts w:ascii="Times New Roman" w:hAnsi="Times New Roman" w:eastAsia="NSimSun" w:cs="Arial"/>
-          <w:color w:val="auto"/>
-          <w:kern w:val="2"/>
-          <w:sz w:val="24"/>
-          <w:szCs w:val="24"/>
-          <w:u w:val="single"/>
-          <w:shd w:fill="E8F2FE" w:val="clear"/>
-          <w:lang w:val="es-ES" w:eastAsia="zh-CN" w:bidi="hi-IN"/>
-        </w:rPr>
-      </w:pPr>
-      <w:r>
-        <w:rPr>
-          <w:rFonts w:eastAsia="NSimSun" w:cs="Arial"/>
-          <w:color w:val="000000"/>
-          <w:kern w:val="2"/>
-          <w:sz w:val="24"/>
-          <w:szCs w:val="24"/>
-          <w:u w:val="single"/>
-          <w:shd w:fill="E8F2FE" w:val="clear"/>
-          <w:lang w:val="es-ES" w:eastAsia="zh-CN" w:bidi="hi-IN"/>
-        </w:rPr>
-      </w:r>
-    </w:p>
-    <w:p>
-      <w:pPr>
-        <w:pStyle w:val="Normal"/>
-        <w:bidi w:val="0"/>
-        <w:jc w:val="left"/>
-        <w:rPr>
-          <w:rFonts w:ascii="Times New Roman" w:hAnsi="Times New Roman" w:eastAsia="NSimSun" w:cs="Arial"/>
-          <w:color w:val="auto"/>
-          <w:kern w:val="2"/>
-          <w:sz w:val="24"/>
-          <w:szCs w:val="24"/>
-          <w:shd w:fill="E8F2FE" w:val="clear"/>
-          <w:lang w:val="es-ES" w:eastAsia="zh-CN" w:bidi="hi-IN"/>
-        </w:rPr>
-      </w:pPr>
-      <w:r>
-        <w:rPr>
-          <w:rFonts w:eastAsia="NSimSun" w:cs="Arial"/>
-          <w:color w:val="000000"/>
-          <w:kern w:val="2"/>
-          <w:sz w:val="24"/>
-          <w:szCs w:val="24"/>
-          <w:shd w:fill="E8F2FE" w:val="clear"/>
-          <w:lang w:val="es-ES" w:eastAsia="zh-CN" w:bidi="hi-IN"/>
-        </w:rPr>
-        <w:t xml:space="preserve">5-Creamos un controlador generico, para ello lo creamos en common-microservicios. No ponemos </w:t>
-      </w:r>
-      <w:r>
-        <w:rPr>
-          <w:rFonts w:eastAsia="NSimSun" w:cs="Arial"/>
-          <w:color w:val="000000"/>
-          <w:kern w:val="2"/>
-          <w:sz w:val="24"/>
-          <w:szCs w:val="24"/>
-          <w:u w:val="single"/>
-          <w:shd w:fill="E8F2FE" w:val="clear"/>
-          <w:lang w:val="es-ES" w:eastAsia="zh-CN" w:bidi="hi-IN"/>
-        </w:rPr>
-        <w:t>Restcontroller</w:t>
-      </w:r>
-      <w:r>
-        <w:rPr>
-          <w:rFonts w:eastAsia="NSimSun" w:cs="Arial"/>
-          <w:color w:val="000000"/>
-          <w:kern w:val="2"/>
-          <w:sz w:val="24"/>
-          <w:szCs w:val="24"/>
-          <w:shd w:fill="E8F2FE" w:val="clear"/>
-          <w:lang w:val="es-ES" w:eastAsia="zh-CN" w:bidi="hi-IN"/>
-        </w:rPr>
-        <w:t xml:space="preserve"> porque se va a heredar. Dejamos los metodos comunes,que son todos menos actualizar porque es el unico que tiene propiedades que no son comunes.</w:t>
-      </w:r>
-    </w:p>
-    <w:p>
-      <w:pPr>
-        <w:pStyle w:val="Normal"/>
-        <w:bidi w:val="0"/>
-        <w:jc w:val="left"/>
-        <w:rPr>
-          <w:rFonts w:ascii="Times New Roman" w:hAnsi="Times New Roman" w:eastAsia="NSimSun" w:cs="Arial"/>
-          <w:color w:val="auto"/>
-          <w:kern w:val="2"/>
-          <w:sz w:val="24"/>
-          <w:szCs w:val="24"/>
-          <w:shd w:fill="E8F2FE" w:val="clear"/>
-          <w:lang w:val="es-ES" w:eastAsia="zh-CN" w:bidi="hi-IN"/>
-        </w:rPr>
-      </w:pPr>
-      <w:r>
-        <w:rPr>
-          <w:rFonts w:eastAsia="NSimSun" w:cs="Arial"/>
-          <w:color w:val="000000"/>
-          <w:kern w:val="2"/>
-          <w:sz w:val="24"/>
-          <w:szCs w:val="24"/>
-          <w:shd w:fill="E8F2FE" w:val="clear"/>
-          <w:lang w:val="es-ES" w:eastAsia="zh-CN" w:bidi="hi-IN"/>
-        </w:rPr>
-        <w:t>Como parametros de entrada tiene la Entidad E y el Servicio S, que a su vez tiene como parametro el Servicio S.</w:t>
+          <w:rFonts w:eastAsia="NSimSun" w:cs="Arial"/>
+          <w:color w:val="000000"/>
+          <w:kern w:val="2"/>
+          <w:sz w:val="24"/>
+          <w:szCs w:val="24"/>
+          <w:u w:val="single"/>
+          <w:shd w:fill="E8F2FE" w:val="clear"/>
+          <w:lang w:val="es-ES" w:eastAsia="zh-CN" w:bidi="hi-IN"/>
+        </w:rPr>
+        <w:t>I</w:t>
+      </w:r>
+      <w:r>
+        <w:rPr>
+          <w:rFonts w:eastAsia="NSimSun" w:cs="Arial"/>
+          <w:color w:val="000000"/>
+          <w:kern w:val="2"/>
+          <w:sz w:val="24"/>
+          <w:szCs w:val="24"/>
+          <w:u w:val="single"/>
+          <w:shd w:fill="E8F2FE" w:val="clear"/>
+          <w:lang w:val="es-ES" w:eastAsia="zh-CN" w:bidi="hi-IN"/>
+        </w:rPr>
+        <w:t>C</w:t>
+      </w:r>
+      <w:r>
+        <w:rPr>
+          <w:rFonts w:eastAsia="NSimSun" w:cs="Arial"/>
+          <w:color w:val="000000"/>
+          <w:kern w:val="2"/>
+          <w:sz w:val="24"/>
+          <w:szCs w:val="24"/>
+          <w:u w:val="single"/>
+          <w:shd w:fill="E8F2FE" w:val="clear"/>
+          <w:lang w:val="es-ES" w:eastAsia="zh-CN" w:bidi="hi-IN"/>
+        </w:rPr>
+        <w:t>ommonService</w:t>
+      </w:r>
+    </w:p>
+    <w:p>
+      <w:pPr>
+        <w:pStyle w:val="Normal"/>
+        <w:bidi w:val="0"/>
+        <w:jc w:val="left"/>
+        <w:rPr>
+          <w:rFonts w:ascii="Times New Roman" w:hAnsi="Times New Roman" w:eastAsia="NSimSun" w:cs="Arial"/>
+          <w:color w:val="auto"/>
+          <w:kern w:val="2"/>
+          <w:sz w:val="24"/>
+          <w:szCs w:val="24"/>
+          <w:u w:val="single"/>
+          <w:shd w:fill="E8F2FE" w:val="clear"/>
+          <w:lang w:val="es-ES" w:eastAsia="zh-CN" w:bidi="hi-IN"/>
+        </w:rPr>
+      </w:pPr>
+      <w:r>
+        <w:rPr>
+          <w:rFonts w:eastAsia="NSimSun" w:cs="Arial"/>
+          <w:color w:val="000000"/>
+          <w:kern w:val="2"/>
+          <w:sz w:val="24"/>
+          <w:szCs w:val="24"/>
+          <w:u w:val="single"/>
+          <w:shd w:fill="E8F2FE" w:val="clear"/>
+          <w:lang w:val="es-ES" w:eastAsia="zh-CN" w:bidi="hi-IN"/>
+        </w:rPr>
+      </w:r>
+    </w:p>
+    <w:p>
+      <w:pPr>
+        <w:pStyle w:val="Normal"/>
+        <w:bidi w:val="0"/>
+        <w:jc w:val="left"/>
+        <w:rPr>
+          <w:rFonts w:ascii="Times New Roman" w:hAnsi="Times New Roman" w:eastAsia="NSimSun" w:cs="Arial"/>
+          <w:color w:val="auto"/>
+          <w:kern w:val="2"/>
+          <w:sz w:val="24"/>
+          <w:szCs w:val="24"/>
+          <w:shd w:fill="E8F2FE" w:val="clear"/>
+          <w:lang w:val="es-ES" w:eastAsia="zh-CN" w:bidi="hi-IN"/>
+        </w:rPr>
+      </w:pPr>
+      <w:r>
+        <w:rPr>
+          <w:rFonts w:eastAsia="NSimSun" w:cs="Arial"/>
+          <w:color w:val="000000"/>
+          <w:kern w:val="2"/>
+          <w:sz w:val="24"/>
+          <w:szCs w:val="24"/>
+          <w:shd w:fill="E8F2FE" w:val="clear"/>
+          <w:lang w:val="es-ES" w:eastAsia="zh-CN" w:bidi="hi-IN"/>
+        </w:rPr>
+        <w:t xml:space="preserve">5-Creamos un </w:t>
+      </w:r>
+      <w:r>
+        <w:rPr>
+          <w:rFonts w:eastAsia="NSimSun" w:cs="Arial"/>
+          <w:color w:val="000000"/>
+          <w:kern w:val="2"/>
+          <w:sz w:val="24"/>
+          <w:szCs w:val="24"/>
+          <w:shd w:fill="E8F2FE" w:val="clear"/>
+          <w:lang w:val="es-ES" w:eastAsia="zh-CN" w:bidi="hi-IN"/>
+        </w:rPr>
+        <w:t>CONTROLADOR</w:t>
+      </w:r>
+      <w:r>
+        <w:rPr>
+          <w:rFonts w:eastAsia="NSimSun" w:cs="Arial"/>
+          <w:color w:val="000000"/>
+          <w:kern w:val="2"/>
+          <w:sz w:val="24"/>
+          <w:szCs w:val="24"/>
+          <w:shd w:fill="E8F2FE" w:val="clear"/>
+          <w:lang w:val="es-ES" w:eastAsia="zh-CN" w:bidi="hi-IN"/>
+        </w:rPr>
+        <w:t xml:space="preserve"> generico en common-microservicios </w:t>
+      </w:r>
+      <w:r>
+        <w:rPr>
+          <w:rFonts w:eastAsia="NSimSun" w:cs="Arial"/>
+          <w:color w:val="000000"/>
+          <w:kern w:val="2"/>
+          <w:sz w:val="24"/>
+          <w:szCs w:val="24"/>
+          <w:shd w:fill="E8F2FE" w:val="clear"/>
+          <w:lang w:val="es-ES" w:eastAsia="zh-CN" w:bidi="hi-IN"/>
+        </w:rPr>
+        <w:t>que va a tener los métodos comunes a todos los servicios como es listar,ver por id,alta y borrar</w:t>
+      </w:r>
+      <w:r>
+        <w:rPr>
+          <w:rFonts w:eastAsia="NSimSun" w:cs="Arial"/>
+          <w:color w:val="000000"/>
+          <w:kern w:val="2"/>
+          <w:sz w:val="24"/>
+          <w:szCs w:val="24"/>
+          <w:shd w:fill="E8F2FE" w:val="clear"/>
+          <w:lang w:val="es-ES" w:eastAsia="zh-CN" w:bidi="hi-IN"/>
+        </w:rPr>
+        <w:t xml:space="preserve">.  </w:t>
+      </w:r>
+      <w:r>
+        <w:rPr>
+          <w:rFonts w:eastAsia="NSimSun" w:cs="Arial"/>
+          <w:color w:val="000000"/>
+          <w:kern w:val="2"/>
+          <w:sz w:val="24"/>
+          <w:szCs w:val="24"/>
+          <w:shd w:fill="E8F2FE" w:val="clear"/>
+          <w:lang w:val="es-ES" w:eastAsia="zh-CN" w:bidi="hi-IN"/>
+        </w:rPr>
+        <w:t>Actualizar no,porque pueden ser campos distintos dependiendo de la entidad</w:t>
+      </w:r>
+    </w:p>
+    <w:p>
+      <w:pPr>
+        <w:pStyle w:val="Normal"/>
+        <w:bidi w:val="0"/>
+        <w:jc w:val="left"/>
+        <w:rPr>
+          <w:rFonts w:ascii="Times New Roman" w:hAnsi="Times New Roman" w:eastAsia="NSimSun" w:cs="Arial"/>
+          <w:color w:val="auto"/>
+          <w:kern w:val="2"/>
+          <w:sz w:val="24"/>
+          <w:szCs w:val="24"/>
+          <w:shd w:fill="E8F2FE" w:val="clear"/>
+          <w:lang w:val="es-ES" w:eastAsia="zh-CN" w:bidi="hi-IN"/>
+        </w:rPr>
+      </w:pPr>
+      <w:r>
+        <w:rPr>
+          <w:rFonts w:eastAsia="NSimSun" w:cs="Arial"/>
+          <w:color w:val="000000"/>
+          <w:kern w:val="2"/>
+          <w:sz w:val="24"/>
+          <w:szCs w:val="24"/>
+          <w:shd w:fill="E8F2FE" w:val="clear"/>
+          <w:lang w:val="es-ES" w:eastAsia="zh-CN" w:bidi="hi-IN"/>
+        </w:rPr>
+        <w:t xml:space="preserve">No ponemos </w:t>
+      </w:r>
+      <w:r>
+        <w:rPr>
+          <w:rFonts w:eastAsia="NSimSun" w:cs="Arial"/>
+          <w:color w:val="000000"/>
+          <w:kern w:val="2"/>
+          <w:sz w:val="24"/>
+          <w:szCs w:val="24"/>
+          <w:u w:val="none"/>
+          <w:shd w:fill="E8F2FE" w:val="clear"/>
+          <w:lang w:val="es-ES" w:eastAsia="zh-CN" w:bidi="hi-IN"/>
+        </w:rPr>
+        <w:t>Rest</w:t>
+      </w:r>
+      <w:r>
+        <w:rPr>
+          <w:rFonts w:eastAsia="NSimSun" w:cs="Arial"/>
+          <w:color w:val="000000"/>
+          <w:kern w:val="2"/>
+          <w:sz w:val="24"/>
+          <w:szCs w:val="24"/>
+          <w:u w:val="none"/>
+          <w:shd w:fill="E8F2FE" w:val="clear"/>
+          <w:lang w:val="es-ES" w:eastAsia="zh-CN" w:bidi="hi-IN"/>
+        </w:rPr>
+        <w:t>C</w:t>
+      </w:r>
+      <w:r>
+        <w:rPr>
+          <w:rFonts w:eastAsia="NSimSun" w:cs="Arial"/>
+          <w:color w:val="000000"/>
+          <w:kern w:val="2"/>
+          <w:sz w:val="24"/>
+          <w:szCs w:val="24"/>
+          <w:u w:val="none"/>
+          <w:shd w:fill="E8F2FE" w:val="clear"/>
+          <w:lang w:val="es-ES" w:eastAsia="zh-CN" w:bidi="hi-IN"/>
+        </w:rPr>
+        <w:t>ontroller</w:t>
+      </w:r>
+      <w:r>
+        <w:rPr>
+          <w:rFonts w:eastAsia="NSimSun" w:cs="Arial"/>
+          <w:color w:val="000000"/>
+          <w:kern w:val="2"/>
+          <w:sz w:val="24"/>
+          <w:szCs w:val="24"/>
+          <w:shd w:fill="E8F2FE" w:val="clear"/>
+          <w:lang w:val="es-ES" w:eastAsia="zh-CN" w:bidi="hi-IN"/>
+        </w:rPr>
+        <w:t xml:space="preserve"> porque se va a heredar. </w:t>
+      </w:r>
+    </w:p>
+    <w:p>
+      <w:pPr>
+        <w:pStyle w:val="Normal"/>
+        <w:bidi w:val="0"/>
+        <w:jc w:val="left"/>
+        <w:rPr>
+          <w:rFonts w:ascii="Times New Roman" w:hAnsi="Times New Roman" w:eastAsia="NSimSun" w:cs="Arial"/>
+          <w:color w:val="auto"/>
+          <w:kern w:val="2"/>
+          <w:sz w:val="24"/>
+          <w:szCs w:val="24"/>
+          <w:shd w:fill="E8F2FE" w:val="clear"/>
+          <w:lang w:val="es-ES" w:eastAsia="zh-CN" w:bidi="hi-IN"/>
+        </w:rPr>
+      </w:pPr>
+      <w:r>
+        <w:rPr/>
       </w:r>
     </w:p>
     <w:p>
@@ -1519,48 +1987,7 @@
           <w:shd w:fill="E8F2FE" w:val="clear"/>
           <w:lang w:val="es-ES" w:eastAsia="zh-CN" w:bidi="hi-IN"/>
         </w:rPr>
-        <w:t>una</w:t>
-      </w:r>
-    </w:p>
-    <w:p>
-      <w:pPr>
-        <w:pStyle w:val="Normal"/>
-        <w:ind w:hanging="0"/>
-        <w:jc w:val="left"/>
-        <w:rPr>
-          <w:rFonts w:ascii="Times New Roman" w:hAnsi="Times New Roman" w:eastAsia="NSimSun" w:cs="Arial"/>
-          <w:color w:val="auto"/>
-          <w:kern w:val="2"/>
-          <w:sz w:val="24"/>
-          <w:szCs w:val="24"/>
-          <w:shd w:fill="E8F2FE" w:val="clear"/>
-          <w:lang w:val="es-ES" w:eastAsia="zh-CN" w:bidi="hi-IN"/>
-        </w:rPr>
-      </w:pPr>
-      <w:r>
-        <w:rPr>
-          <w:rFonts w:eastAsia="NSimSun" w:cs="Arial"/>
-          <w:color w:val="000000"/>
-          <w:kern w:val="2"/>
-          <w:sz w:val="24"/>
-          <w:szCs w:val="24"/>
-          <w:shd w:fill="E8F2FE" w:val="clear"/>
-          <w:lang w:val="es-ES" w:eastAsia="zh-CN" w:bidi="hi-IN"/>
-        </w:rPr>
-        <w:t>//</w:t>
-      </w:r>
-      <w:r>
-        <w:rPr>
-          <w:rFonts w:eastAsia="NSimSun" w:cs="Arial"/>
-          <w:color w:val="000000"/>
-          <w:kern w:val="2"/>
-          <w:sz w:val="24"/>
-          <w:szCs w:val="24"/>
-          <w:u w:val="single"/>
-          <w:shd w:fill="E8F2FE" w:val="clear"/>
-          <w:lang w:val="es-ES" w:eastAsia="zh-CN" w:bidi="hi-IN"/>
-        </w:rPr>
-        <w:t>entidad</w:t>
+        <w:t>una entidad</w:t>
       </w:r>
       <w:r>
         <w:rPr>
@@ -2004,7 +2431,82 @@
           <w:shd w:fill="E8F2FE" w:val="clear"/>
           <w:lang w:val="es-ES" w:eastAsia="zh-CN" w:bidi="hi-IN"/>
         </w:rPr>
-        <w:t>En el controlador de Alumno  indicamos que hereda de CommonController y le pasamos el tipo,que es alumno y el servicio que es IalumnoService, que a su vez hereda de CommonService.</w:t>
+        <w:t xml:space="preserve">En el controlador de Alumno  indicamos que hereda de CommonController y le pasamos </w:t>
+      </w:r>
+      <w:r>
+        <w:rPr>
+          <w:rFonts w:eastAsia="NSimSun" w:cs="Arial"/>
+          <w:color w:val="000000"/>
+          <w:kern w:val="2"/>
+          <w:sz w:val="24"/>
+          <w:szCs w:val="24"/>
+          <w:shd w:fill="E8F2FE" w:val="clear"/>
+          <w:lang w:val="es-ES" w:eastAsia="zh-CN" w:bidi="hi-IN"/>
+        </w:rPr>
+        <w:t>la entidad</w:t>
+      </w:r>
+      <w:r>
+        <w:rPr>
+          <w:rFonts w:eastAsia="NSimSun" w:cs="Arial"/>
+          <w:color w:val="000000"/>
+          <w:kern w:val="2"/>
+          <w:sz w:val="24"/>
+          <w:szCs w:val="24"/>
+          <w:shd w:fill="E8F2FE" w:val="clear"/>
+          <w:lang w:val="es-ES" w:eastAsia="zh-CN" w:bidi="hi-IN"/>
+        </w:rPr>
+        <w:t xml:space="preserve">,que es alumno y el servicio que es </w:t>
+      </w:r>
+      <w:r>
+        <w:rPr>
+          <w:rFonts w:eastAsia="NSimSun" w:cs="Arial"/>
+          <w:color w:val="000000"/>
+          <w:kern w:val="2"/>
+          <w:sz w:val="24"/>
+          <w:szCs w:val="24"/>
+          <w:u w:val="single"/>
+          <w:shd w:fill="E8F2FE" w:val="clear"/>
+          <w:lang w:val="es-ES" w:eastAsia="zh-CN" w:bidi="hi-IN"/>
+        </w:rPr>
+        <w:t>I</w:t>
+      </w:r>
+      <w:r>
+        <w:rPr>
+          <w:rFonts w:eastAsia="NSimSun" w:cs="Arial"/>
+          <w:color w:val="000000"/>
+          <w:kern w:val="2"/>
+          <w:sz w:val="24"/>
+          <w:szCs w:val="24"/>
+          <w:u w:val="single"/>
+          <w:shd w:fill="E8F2FE" w:val="clear"/>
+          <w:lang w:val="es-ES" w:eastAsia="zh-CN" w:bidi="hi-IN"/>
+        </w:rPr>
+        <w:t>A</w:t>
+      </w:r>
+      <w:r>
+        <w:rPr>
+          <w:rFonts w:eastAsia="NSimSun" w:cs="Arial"/>
+          <w:color w:val="000000"/>
+          <w:kern w:val="2"/>
+          <w:sz w:val="24"/>
+          <w:szCs w:val="24"/>
+          <w:u w:val="single"/>
+          <w:shd w:fill="E8F2FE" w:val="clear"/>
+          <w:lang w:val="es-ES" w:eastAsia="zh-CN" w:bidi="hi-IN"/>
+        </w:rPr>
+        <w:t>lumnoService</w:t>
+      </w:r>
+      <w:r>
+        <w:rPr>
+          <w:rFonts w:eastAsia="NSimSun" w:cs="Arial"/>
+          <w:color w:val="000000"/>
+          <w:kern w:val="2"/>
+          <w:sz w:val="24"/>
+          <w:szCs w:val="24"/>
+          <w:shd w:fill="E8F2FE" w:val="clear"/>
+          <w:lang w:val="es-ES" w:eastAsia="zh-CN" w:bidi="hi-IN"/>
+        </w:rPr>
+        <w:t>, que a su vez hereda de CommonService.</w:t>
       </w:r>
     </w:p>
     <w:p>
@@ -2057,36 +2559,7 @@
           <w:shd w:fill="E8F2FE" w:val="clear"/>
           <w:lang w:val="es-ES" w:eastAsia="zh-CN" w:bidi="hi-IN"/>
         </w:rPr>
-        <w:t xml:space="preserve"> S service; que es protegido y no privado para que podamos usarlo</w:t>
-      </w:r>
-    </w:p>
-    <w:p>
-      <w:pPr>
-        <w:pStyle w:val="Normal"/>
-        <w:bidi w:val="0"/>
-        <w:jc w:val="left"/>
-        <w:rPr>
-          <w:rFonts w:ascii="Times New Roman" w:hAnsi="Times New Roman" w:eastAsia="NSimSun" w:cs="Arial"/>
-          <w:color w:val="auto"/>
-          <w:kern w:val="2"/>
-          <w:sz w:val="24"/>
-          <w:szCs w:val="24"/>
-          <w:u w:val="single"/>
-          <w:shd w:fill="E8F2FE" w:val="clear"/>
-          <w:lang w:val="es-ES" w:eastAsia="zh-CN" w:bidi="hi-IN"/>
-        </w:rPr>
-      </w:pPr>
-      <w:r>
-        <w:rPr>
-          <w:rFonts w:eastAsia="NSimSun" w:cs="Arial"/>
-          <w:color w:val="000000"/>
-          <w:kern w:val="2"/>
-          <w:sz w:val="24"/>
-          <w:szCs w:val="24"/>
-          <w:u w:val="single"/>
-          <w:shd w:fill="E8F2FE" w:val="clear"/>
-          <w:lang w:val="es-ES" w:eastAsia="zh-CN" w:bidi="hi-IN"/>
-        </w:rPr>
+        <w:t xml:space="preserve"> S service</w:t>
       </w:r>
     </w:p>
     <w:p>
@@ -2177,7 +2650,26 @@
           <w:shd w:fill="E8F2FE" w:val="clear"/>
           <w:lang w:val="es-ES" w:eastAsia="zh-CN" w:bidi="hi-IN"/>
         </w:rPr>
-        <w:t>CommonController&lt;Alumno,IAlumnoService&gt;{</w:t>
+        <w:t>CommonController&lt;Alumno,IalumnoService&gt;{</w:t>
+      </w:r>
+    </w:p>
+    <w:p>
+      <w:pPr>
+        <w:pStyle w:val="Normal"/>
+        <w:bidi w:val="0"/>
+        <w:jc w:val="left"/>
+        <w:rPr>
+          <w:rFonts w:ascii="Times New Roman" w:hAnsi="Times New Roman" w:eastAsia="NSimSun" w:cs="Arial"/>
+          <w:color w:val="auto"/>
+          <w:kern w:val="2"/>
+          <w:sz w:val="24"/>
+          <w:szCs w:val="24"/>
+          <w:shd w:fill="E8F2FE" w:val="clear"/>
+          <w:lang w:val="es-ES" w:eastAsia="zh-CN" w:bidi="hi-IN"/>
+        </w:rPr>
+      </w:pPr>
+      <w:r>
+        <w:rPr/>
       </w:r>
     </w:p>
     <w:p>

</xml_diff>

<commit_message>
ma., 14 de jun. de 2022 11:12:42 2022-06-14 29-RELACIONES TABLAS Y METODOS CONTROLADOR ALUMNO
</commit_message>
<xml_diff>
--- a/CHULETA MICROSERVICIOS INMUEBLES/ChuletaMicroservicios.docx
+++ b/CHULETA MICROSERVICIOS INMUEBLES/ChuletaMicroservicios.docx
@@ -199,7 +199,19 @@
         <w:rPr>
           <w:lang w:val="es-ES" w:eastAsia="zh-CN" w:bidi="hi-IN"/>
         </w:rPr>
-        <w:t>3→Creamos el gateway con Zuul, aquí hay que tener cuidado con el pom,cambiamos la version de spring en el pom de zuul:</w:t>
+        <w:t>3→Creamos el gateway,</w:t>
+      </w:r>
+      <w:r>
+        <w:rPr>
+          <w:lang w:val="es-ES" w:eastAsia="zh-CN" w:bidi="hi-IN"/>
+        </w:rPr>
+        <w:t>todas las peticiones se dirigen a el que las redirige,</w:t>
+      </w:r>
+      <w:r>
+        <w:rPr>
+          <w:lang w:val="es-ES" w:eastAsia="zh-CN" w:bidi="hi-IN"/>
+        </w:rPr>
+        <w:t xml:space="preserve"> con Zuul, aquí hay que tener cuidado con el pom,cambiamos la version de spring en el pom de zuul:</w:t>
       </w:r>
     </w:p>
     <w:p>
@@ -2494,47 +2506,46 @@
         <w:jc w:val="left"/>
         <w:rPr>
           <w:rFonts w:ascii="Times New Roman" w:hAnsi="Times New Roman" w:eastAsia="NSimSun" w:cs="Arial"/>
-          <w:color w:val="auto"/>
-          <w:kern w:val="2"/>
-          <w:sz w:val="24"/>
-          <w:szCs w:val="24"/>
-          <w:u w:val="single"/>
-          <w:shd w:fill="E8F2FE" w:val="clear"/>
-          <w:lang w:val="es-ES" w:eastAsia="zh-CN" w:bidi="hi-IN"/>
-        </w:rPr>
-      </w:pPr>
-      <w:r>
-        <w:rPr>
-          <w:rFonts w:eastAsia="NSimSun" w:cs="Arial"/>
-          <w:color w:val="000000"/>
-          <w:kern w:val="2"/>
-          <w:sz w:val="24"/>
-          <w:szCs w:val="24"/>
-          <w:u w:val="single"/>
-          <w:shd w:fill="E8F2FE" w:val="clear"/>
-          <w:lang w:val="es-ES" w:eastAsia="zh-CN" w:bidi="hi-IN"/>
-        </w:rPr>
-      </w:r>
-    </w:p>
-    <w:p>
-      <w:pPr>
-        <w:pStyle w:val="Normal"/>
-        <w:bidi w:val="0"/>
-        <w:jc w:val="left"/>
-        <w:rPr>
-          <w:rFonts w:ascii="Courier New" w:hAnsi="Courier New" w:eastAsia="NSimSun" w:cs="Arial"/>
-          <w:color w:val="000000"/>
-          <w:kern w:val="2"/>
-          <w:sz w:val="24"/>
-          <w:szCs w:val="24"/>
-          <w:u w:val="none"/>
-          <w:shd w:fill="E8F2FE" w:val="clear"/>
-          <w:lang w:val="es-ES" w:eastAsia="zh-CN" w:bidi="hi-IN"/>
-        </w:rPr>
-      </w:pPr>
-      <w:r>
-        <w:rPr>
-          <w:rFonts w:eastAsia="NSimSun" w:cs="Arial" w:ascii="Courier New" w:hAnsi="Courier New"/>
+          <w:color w:val="000000"/>
+          <w:kern w:val="2"/>
+          <w:sz w:val="24"/>
+          <w:szCs w:val="24"/>
+          <w:u w:val="single"/>
+          <w:shd w:fill="E8F2FE" w:val="clear"/>
+          <w:lang w:val="es-ES" w:eastAsia="zh-CN" w:bidi="hi-IN"/>
+        </w:rPr>
+      </w:pPr>
+      <w:r>
+        <w:rPr>
+          <w:rFonts w:eastAsia="NSimSun" w:cs="Arial"/>
+          <w:color w:val="000000"/>
+          <w:kern w:val="2"/>
+          <w:sz w:val="24"/>
+          <w:szCs w:val="24"/>
+          <w:u w:val="single"/>
+          <w:shd w:fill="E8F2FE" w:val="clear"/>
+          <w:lang w:val="es-ES" w:eastAsia="zh-CN" w:bidi="hi-IN"/>
+        </w:rPr>
+      </w:r>
+    </w:p>
+    <w:p>
+      <w:pPr>
+        <w:pStyle w:val="Normal"/>
+        <w:bidi w:val="0"/>
+        <w:jc w:val="left"/>
+        <w:rPr>
+          <w:rFonts w:ascii="Times New Roman" w:hAnsi="Times New Roman" w:eastAsia="NSimSun" w:cs="Arial"/>
+          <w:color w:val="000000"/>
+          <w:kern w:val="2"/>
+          <w:sz w:val="24"/>
+          <w:szCs w:val="24"/>
+          <w:shd w:fill="E8F2FE" w:val="clear"/>
+          <w:lang w:val="es-ES" w:eastAsia="zh-CN" w:bidi="hi-IN"/>
+        </w:rPr>
+      </w:pPr>
+      <w:r>
+        <w:rPr>
+          <w:rFonts w:eastAsia="NSimSun" w:cs="Arial"/>
           <w:color w:val="000000"/>
           <w:kern w:val="2"/>
           <w:sz w:val="24"/>
@@ -2545,25 +2556,939 @@
         </w:rPr>
         <w:t>6-</w:t>
       </w:r>
-    </w:p>
-    <w:p>
-      <w:pPr>
-        <w:pStyle w:val="Normal"/>
-        <w:bidi w:val="0"/>
-        <w:jc w:val="left"/>
-        <w:rPr>
-          <w:rFonts w:ascii="Courier New" w:hAnsi="Courier New" w:eastAsia="NSimSun" w:cs="Arial"/>
-          <w:color w:val="000000"/>
-          <w:kern w:val="2"/>
-          <w:sz w:val="24"/>
-          <w:szCs w:val="24"/>
-          <w:u w:val="single"/>
-          <w:shd w:fill="E8F2FE" w:val="clear"/>
-          <w:lang w:val="es-ES" w:eastAsia="zh-CN" w:bidi="hi-IN"/>
-        </w:rPr>
-      </w:pPr>
-      <w:r>
-        <w:rPr/>
+      <w:r>
+        <w:rPr>
+          <w:rFonts w:eastAsia="NSimSun" w:cs="Arial"/>
+          <w:color w:val="000000"/>
+          <w:kern w:val="2"/>
+          <w:sz w:val="24"/>
+          <w:szCs w:val="24"/>
+          <w:u w:val="none"/>
+          <w:shd w:fill="E8F2FE" w:val="clear"/>
+          <w:lang w:val="es-ES" w:eastAsia="zh-CN" w:bidi="hi-IN"/>
+        </w:rPr>
+        <w:t>Creamos microservicio cursos con discovery y el resto de dependencias que tiene usuarios,</w:t>
+      </w:r>
+      <w:r>
+        <w:rPr>
+          <w:rFonts w:eastAsia="NSimSun" w:cs="Arial"/>
+          <w:color w:val="000000"/>
+          <w:kern w:val="2"/>
+          <w:sz w:val="24"/>
+          <w:szCs w:val="24"/>
+          <w:u w:val="single"/>
+          <w:shd w:fill="E8F2FE" w:val="clear"/>
+          <w:lang w:val="es-ES" w:eastAsia="zh-CN" w:bidi="hi-IN"/>
+        </w:rPr>
+        <w:t>c</w:t>
+      </w:r>
+      <w:r>
+        <w:rPr>
+          <w:rFonts w:eastAsia="NSimSun" w:cs="Arial"/>
+          <w:color w:val="000000"/>
+          <w:kern w:val="2"/>
+          <w:sz w:val="24"/>
+          <w:szCs w:val="24"/>
+          <w:u w:val="single"/>
+          <w:shd w:fill="E8F2FE" w:val="clear"/>
+          <w:lang w:val="es-ES" w:eastAsia="zh-CN" w:bidi="hi-IN"/>
+        </w:rPr>
+        <w:t>opiamos</w:t>
+      </w:r>
+      <w:r>
+        <w:rPr>
+          <w:rFonts w:eastAsia="NSimSun" w:cs="Arial"/>
+          <w:color w:val="000000"/>
+          <w:kern w:val="2"/>
+          <w:sz w:val="24"/>
+          <w:szCs w:val="24"/>
+          <w:u w:val="none"/>
+          <w:shd w:fill="E8F2FE" w:val="clear"/>
+          <w:lang w:val="es-ES" w:eastAsia="zh-CN" w:bidi="hi-IN"/>
+        </w:rPr>
+        <w:t xml:space="preserve"> la dependencia en el pom de commons-microservicios, configuramos el properties como el que tiene usuarios,cambiamos el nombre del microservicio a cursos,el resto es igual,misma bbdd,conexion a eureka…</w:t>
+      </w:r>
+    </w:p>
+    <w:p>
+      <w:pPr>
+        <w:pStyle w:val="Normal"/>
+        <w:bidi w:val="0"/>
+        <w:jc w:val="left"/>
+        <w:rPr>
+          <w:rFonts w:ascii="Times New Roman" w:hAnsi="Times New Roman" w:eastAsia="NSimSun" w:cs="Arial"/>
+          <w:color w:val="000000"/>
+          <w:kern w:val="2"/>
+          <w:sz w:val="24"/>
+          <w:szCs w:val="24"/>
+          <w:shd w:fill="E8F2FE" w:val="clear"/>
+          <w:lang w:val="es-ES" w:eastAsia="zh-CN" w:bidi="hi-IN"/>
+        </w:rPr>
+      </w:pPr>
+      <w:r>
+        <w:rPr>
+          <w:rFonts w:eastAsia="NSimSun" w:cs="Arial"/>
+          <w:color w:val="000000"/>
+          <w:kern w:val="2"/>
+          <w:sz w:val="24"/>
+          <w:szCs w:val="24"/>
+          <w:u w:val="none"/>
+          <w:shd w:fill="E8F2FE" w:val="clear"/>
+          <w:lang w:val="es-ES" w:eastAsia="zh-CN" w:bidi="hi-IN"/>
+        </w:rPr>
+        <w:t>El servicio y el controlador quedan igual que en alumnos.</w:t>
+      </w:r>
+    </w:p>
+    <w:p>
+      <w:pPr>
+        <w:pStyle w:val="Normal"/>
+        <w:bidi w:val="0"/>
+        <w:jc w:val="left"/>
+        <w:rPr>
+          <w:rFonts w:ascii="Times New Roman" w:hAnsi="Times New Roman" w:eastAsia="NSimSun" w:cs="Arial"/>
+          <w:color w:val="000000"/>
+          <w:kern w:val="2"/>
+          <w:sz w:val="24"/>
+          <w:szCs w:val="24"/>
+          <w:shd w:fill="E8F2FE" w:val="clear"/>
+          <w:lang w:val="es-ES" w:eastAsia="zh-CN" w:bidi="hi-IN"/>
+        </w:rPr>
+      </w:pPr>
+      <w:r>
+        <w:rPr>
+          <w:rFonts w:eastAsia="NSimSun" w:cs="Arial"/>
+          <w:color w:val="000000"/>
+          <w:kern w:val="2"/>
+          <w:sz w:val="24"/>
+          <w:szCs w:val="24"/>
+          <w:u w:val="none"/>
+          <w:shd w:fill="E8F2FE" w:val="clear"/>
+          <w:lang w:val="es-ES" w:eastAsia="zh-CN" w:bidi="hi-IN"/>
+        </w:rPr>
+        <w:t>Definimos en zuul el microservicio igual que hemos hecho con alumnos</w:t>
+      </w:r>
+    </w:p>
+    <w:p>
+      <w:pPr>
+        <w:pStyle w:val="Normal"/>
+        <w:bidi w:val="0"/>
+        <w:jc w:val="left"/>
+        <w:rPr>
+          <w:rFonts w:ascii="Times New Roman" w:hAnsi="Times New Roman" w:eastAsia="NSimSun" w:cs="Arial"/>
+          <w:color w:val="000000"/>
+          <w:kern w:val="2"/>
+          <w:sz w:val="24"/>
+          <w:szCs w:val="24"/>
+          <w:shd w:fill="E8F2FE" w:val="clear"/>
+          <w:lang w:val="es-ES" w:eastAsia="zh-CN" w:bidi="hi-IN"/>
+        </w:rPr>
+      </w:pPr>
+      <w:r>
+        <w:rPr>
+          <w:rFonts w:eastAsia="NSimSun" w:cs="Arial"/>
+          <w:color w:val="000000"/>
+          <w:kern w:val="2"/>
+          <w:sz w:val="24"/>
+          <w:szCs w:val="24"/>
+          <w:shd w:fill="E8F2FE" w:val="clear"/>
+          <w:lang w:val="es-ES" w:eastAsia="zh-CN" w:bidi="hi-IN"/>
+        </w:rPr>
+      </w:r>
+    </w:p>
+    <w:p>
+      <w:pPr>
+        <w:pStyle w:val="Normal"/>
+        <w:bidi w:val="0"/>
+        <w:jc w:val="left"/>
+        <w:rPr>
+          <w:rFonts w:ascii="Times New Roman" w:hAnsi="Times New Roman" w:eastAsia="NSimSun" w:cs="Arial"/>
+          <w:color w:val="000000"/>
+          <w:kern w:val="2"/>
+          <w:sz w:val="24"/>
+          <w:szCs w:val="24"/>
+          <w:u w:val="none"/>
+          <w:shd w:fill="E8F2FE" w:val="clear"/>
+          <w:lang w:val="es-ES" w:eastAsia="zh-CN" w:bidi="hi-IN"/>
+        </w:rPr>
+      </w:pPr>
+      <w:r>
+        <w:rPr>
+          <w:rFonts w:eastAsia="NSimSun" w:cs="Arial"/>
+          <w:color w:val="000000"/>
+          <w:kern w:val="2"/>
+          <w:sz w:val="24"/>
+          <w:szCs w:val="24"/>
+          <w:u w:val="none"/>
+          <w:shd w:fill="E8F2FE" w:val="clear"/>
+          <w:lang w:val="es-ES" w:eastAsia="zh-CN" w:bidi="hi-IN"/>
+        </w:rPr>
+        <w:t>7-Para la relacion entre alumno y el resto de servicios creamos un proyecto commons-alumnos que contiene la definicion de la entidad, solo hace falta que tenga jpa en el pom, el resto incluido el spring-boot-maven no hace falta.</w:t>
+      </w:r>
+    </w:p>
+    <w:p>
+      <w:pPr>
+        <w:pStyle w:val="Normal"/>
+        <w:bidi w:val="0"/>
+        <w:jc w:val="left"/>
+        <w:rPr>
+          <w:rFonts w:ascii="Times New Roman" w:hAnsi="Times New Roman" w:eastAsia="NSimSun" w:cs="Arial"/>
+          <w:color w:val="000000"/>
+          <w:kern w:val="2"/>
+          <w:sz w:val="24"/>
+          <w:szCs w:val="24"/>
+          <w:u w:val="none"/>
+          <w:shd w:fill="E8F2FE" w:val="clear"/>
+          <w:lang w:val="es-ES" w:eastAsia="zh-CN" w:bidi="hi-IN"/>
+        </w:rPr>
+      </w:pPr>
+      <w:r>
+        <w:rPr>
+          <w:rFonts w:eastAsia="NSimSun" w:cs="Arial"/>
+          <w:color w:val="000000"/>
+          <w:kern w:val="2"/>
+          <w:sz w:val="24"/>
+          <w:szCs w:val="24"/>
+          <w:u w:val="none"/>
+          <w:shd w:fill="E8F2FE" w:val="clear"/>
+          <w:lang w:val="es-ES" w:eastAsia="zh-CN" w:bidi="hi-IN"/>
+        </w:rPr>
+      </w:r>
+    </w:p>
+    <w:p>
+      <w:pPr>
+        <w:pStyle w:val="Normal"/>
+        <w:bidi w:val="0"/>
+        <w:jc w:val="left"/>
+        <w:rPr>
+          <w:rFonts w:ascii="Times New Roman" w:hAnsi="Times New Roman" w:eastAsia="NSimSun" w:cs="Arial"/>
+          <w:color w:val="000000"/>
+          <w:kern w:val="2"/>
+          <w:sz w:val="24"/>
+          <w:szCs w:val="24"/>
+          <w:u w:val="none"/>
+          <w:shd w:fill="E8F2FE" w:val="clear"/>
+          <w:lang w:val="es-ES" w:eastAsia="zh-CN" w:bidi="hi-IN"/>
+        </w:rPr>
+      </w:pPr>
+      <w:r>
+        <w:rPr>
+          <w:rFonts w:eastAsia="NSimSun" w:cs="Arial"/>
+          <w:color w:val="000000"/>
+          <w:kern w:val="2"/>
+          <w:sz w:val="24"/>
+          <w:szCs w:val="24"/>
+          <w:u w:val="none"/>
+          <w:shd w:fill="E8F2FE" w:val="clear"/>
+          <w:lang w:val="es-ES" w:eastAsia="zh-CN" w:bidi="hi-IN"/>
+        </w:rPr>
+        <w:t>8-Añadimos como librería en el pom de usuarios y cursos el commons alumnos:</w:t>
+      </w:r>
+    </w:p>
+    <w:p>
+      <w:pPr>
+        <w:pStyle w:val="Normal"/>
+        <w:bidi w:val="0"/>
+        <w:jc w:val="left"/>
+        <w:rPr>
+          <w:rFonts w:ascii="Times New Roman" w:hAnsi="Times New Roman" w:eastAsia="NSimSun" w:cs="Arial"/>
+          <w:color w:val="000000"/>
+          <w:kern w:val="2"/>
+          <w:sz w:val="24"/>
+          <w:szCs w:val="24"/>
+          <w:u w:val="none"/>
+          <w:shd w:fill="E8F2FE" w:val="clear"/>
+          <w:lang w:val="es-ES" w:eastAsia="zh-CN" w:bidi="hi-IN"/>
+        </w:rPr>
+      </w:pPr>
+      <w:r>
+        <w:rPr>
+          <w:rFonts w:eastAsia="NSimSun" w:cs="Arial"/>
+          <w:color w:val="000000"/>
+          <w:kern w:val="2"/>
+          <w:sz w:val="24"/>
+          <w:szCs w:val="24"/>
+          <w:u w:val="none"/>
+          <w:shd w:fill="E8F2FE" w:val="clear"/>
+          <w:lang w:val="es-ES" w:eastAsia="zh-CN" w:bidi="hi-IN"/>
+        </w:rPr>
+      </w:r>
+    </w:p>
+    <w:p>
+      <w:pPr>
+        <w:pStyle w:val="Normal"/>
+        <w:bidi w:val="0"/>
+        <w:jc w:val="left"/>
+        <w:rPr>
+          <w:rFonts w:ascii="Times New Roman" w:hAnsi="Times New Roman" w:eastAsia="NSimSun" w:cs="Arial"/>
+          <w:color w:val="000000"/>
+          <w:kern w:val="2"/>
+          <w:sz w:val="24"/>
+          <w:szCs w:val="24"/>
+          <w:u w:val="single"/>
+          <w:shd w:fill="E8F2FE" w:val="clear"/>
+          <w:lang w:val="es-ES" w:eastAsia="zh-CN" w:bidi="hi-IN"/>
+        </w:rPr>
+      </w:pPr>
+      <w:r>
+        <w:rPr>
+          <w:rFonts w:eastAsia="NSimSun" w:cs="Arial"/>
+          <w:color w:val="000000"/>
+          <w:kern w:val="2"/>
+          <w:sz w:val="24"/>
+          <w:szCs w:val="24"/>
+          <w:u w:val="single"/>
+          <w:shd w:fill="E8F2FE" w:val="clear"/>
+          <w:lang w:val="es-ES" w:eastAsia="zh-CN" w:bidi="hi-IN"/>
+        </w:rPr>
+        <w:drawing>
+          <wp:anchor behindDoc="0" distT="0" distB="0" distL="0" distR="0" simplePos="0" locked="0" layoutInCell="0" allowOverlap="1" relativeHeight="9">
+            <wp:simplePos x="0" y="0"/>
+            <wp:positionH relativeFrom="column">
+              <wp:align>center</wp:align>
+            </wp:positionH>
+            <wp:positionV relativeFrom="paragraph">
+              <wp:posOffset>635</wp:posOffset>
+            </wp:positionV>
+            <wp:extent cx="6120130" cy="2145665"/>
+            <wp:effectExtent l="0" t="0" r="0" b="0"/>
+            <wp:wrapSquare wrapText="largest"/>
+            <wp:docPr id="8" name="Imagen8" descr=""/>
+            <wp:cNvGraphicFramePr>
+              <a:graphicFrameLocks xmlns:a="http://schemas.openxmlformats.org/drawingml/2006/main" noChangeAspect="1"/>
+            </wp:cNvGraphicFramePr>
+            <a:graphic xmlns:a="http://schemas.openxmlformats.org/drawingml/2006/main">
+              <a:graphicData uri="http://schemas.openxmlformats.org/drawingml/2006/picture">
+                <pic:pic xmlns:pic="http://schemas.openxmlformats.org/drawingml/2006/picture">
+                  <pic:nvPicPr>
+                    <pic:cNvPr id="8" name="Imagen8" descr=""/>
+                    <pic:cNvPicPr>
+                      <a:picLocks noChangeAspect="1" noChangeArrowheads="1"/>
+                    </pic:cNvPicPr>
+                  </pic:nvPicPr>
+                  <pic:blipFill>
+                    <a:blip r:embed="rId9"/>
+                    <a:stretch>
+                      <a:fillRect/>
+                    </a:stretch>
+                  </pic:blipFill>
+                  <pic:spPr bwMode="auto">
+                    <a:xfrm>
+                      <a:off x="0" y="0"/>
+                      <a:ext cx="6120130" cy="2145665"/>
+                    </a:xfrm>
+                    <a:prstGeom prst="rect">
+                      <a:avLst/>
+                    </a:prstGeom>
+                  </pic:spPr>
+                </pic:pic>
+              </a:graphicData>
+            </a:graphic>
+          </wp:anchor>
+        </w:drawing>
+      </w:r>
+    </w:p>
+    <w:p>
+      <w:pPr>
+        <w:pStyle w:val="Normal"/>
+        <w:bidi w:val="0"/>
+        <w:jc w:val="left"/>
+        <w:rPr>
+          <w:rFonts w:ascii="Times New Roman" w:hAnsi="Times New Roman" w:eastAsia="NSimSun" w:cs="Arial"/>
+          <w:color w:val="000000"/>
+          <w:kern w:val="2"/>
+          <w:sz w:val="24"/>
+          <w:szCs w:val="24"/>
+          <w:u w:val="single"/>
+          <w:shd w:fill="E8F2FE" w:val="clear"/>
+          <w:lang w:val="es-ES" w:eastAsia="zh-CN" w:bidi="hi-IN"/>
+        </w:rPr>
+      </w:pPr>
+      <w:r>
+        <w:rPr>
+          <w:rFonts w:eastAsia="NSimSun" w:cs="Arial"/>
+          <w:color w:val="000000"/>
+          <w:kern w:val="2"/>
+          <w:sz w:val="24"/>
+          <w:szCs w:val="24"/>
+          <w:u w:val="single"/>
+          <w:shd w:fill="E8F2FE" w:val="clear"/>
+          <w:lang w:val="es-ES" w:eastAsia="zh-CN" w:bidi="hi-IN"/>
+        </w:rPr>
+      </w:r>
+    </w:p>
+    <w:p>
+      <w:pPr>
+        <w:pStyle w:val="Normal"/>
+        <w:bidi w:val="0"/>
+        <w:jc w:val="left"/>
+        <w:rPr>
+          <w:rFonts w:ascii="Times New Roman" w:hAnsi="Times New Roman" w:eastAsia="NSimSun" w:cs="Arial"/>
+          <w:color w:val="000000"/>
+          <w:kern w:val="2"/>
+          <w:sz w:val="24"/>
+          <w:szCs w:val="24"/>
+          <w:shd w:fill="E8F2FE" w:val="clear"/>
+          <w:lang w:val="es-ES" w:eastAsia="zh-CN" w:bidi="hi-IN"/>
+        </w:rPr>
+      </w:pPr>
+      <w:r>
+        <w:rPr>
+          <w:rFonts w:eastAsia="NSimSun" w:cs="Arial"/>
+          <w:color w:val="000000"/>
+          <w:kern w:val="2"/>
+          <w:sz w:val="24"/>
+          <w:szCs w:val="24"/>
+          <w:shd w:fill="E8F2FE" w:val="clear"/>
+          <w:lang w:val="es-ES" w:eastAsia="zh-CN" w:bidi="hi-IN"/>
+        </w:rPr>
+        <w:t>Como hemos sacado fuera del microservicio la entidad, la inportamos en el microservicio-usuarios:</w:t>
+      </w:r>
+    </w:p>
+    <w:p>
+      <w:pPr>
+        <w:pStyle w:val="Normal"/>
+        <w:bidi w:val="0"/>
+        <w:jc w:val="left"/>
+        <w:rPr>
+          <w:rFonts w:ascii="Times New Roman" w:hAnsi="Times New Roman" w:eastAsia="NSimSun" w:cs="Arial"/>
+          <w:color w:val="000000"/>
+          <w:kern w:val="2"/>
+          <w:sz w:val="24"/>
+          <w:szCs w:val="24"/>
+          <w:u w:val="single"/>
+          <w:shd w:fill="E8F2FE" w:val="clear"/>
+          <w:lang w:val="es-ES" w:eastAsia="zh-CN" w:bidi="hi-IN"/>
+        </w:rPr>
+      </w:pPr>
+      <w:r>
+        <w:rPr>
+          <w:rFonts w:eastAsia="NSimSun" w:cs="Arial"/>
+          <w:color w:val="000000"/>
+          <w:kern w:val="2"/>
+          <w:sz w:val="24"/>
+          <w:szCs w:val="24"/>
+          <w:u w:val="single"/>
+          <w:shd w:fill="E8F2FE" w:val="clear"/>
+          <w:lang w:val="es-ES" w:eastAsia="zh-CN" w:bidi="hi-IN"/>
+        </w:rPr>
+      </w:r>
+    </w:p>
+    <w:p>
+      <w:pPr>
+        <w:pStyle w:val="Normal"/>
+        <w:bidi w:val="0"/>
+        <w:jc w:val="left"/>
+        <w:rPr>
+          <w:rFonts w:ascii="Times New Roman" w:hAnsi="Times New Roman" w:eastAsia="NSimSun" w:cs="Arial"/>
+          <w:color w:val="000000"/>
+          <w:kern w:val="2"/>
+          <w:sz w:val="24"/>
+          <w:szCs w:val="24"/>
+          <w:u w:val="none"/>
+          <w:shd w:fill="E8F2FE" w:val="clear"/>
+          <w:lang w:val="es-ES" w:eastAsia="zh-CN" w:bidi="hi-IN"/>
+        </w:rPr>
+      </w:pPr>
+      <w:r>
+        <w:rPr>
+          <w:rFonts w:eastAsia="NSimSun" w:cs="Arial"/>
+          <w:color w:val="000000"/>
+          <w:kern w:val="2"/>
+          <w:sz w:val="24"/>
+          <w:szCs w:val="24"/>
+          <w:u w:val="none"/>
+          <w:shd w:fill="E8F2FE" w:val="clear"/>
+          <w:lang w:val="es-ES" w:eastAsia="zh-CN" w:bidi="hi-IN"/>
+        </w:rPr>
+      </w:r>
+    </w:p>
+    <w:p>
+      <w:pPr>
+        <w:pStyle w:val="Normal"/>
+        <w:bidi w:val="0"/>
+        <w:jc w:val="left"/>
+        <w:rPr>
+          <w:rFonts w:ascii="Times New Roman" w:hAnsi="Times New Roman" w:eastAsia="NSimSun" w:cs="Arial"/>
+          <w:color w:val="000000"/>
+          <w:kern w:val="2"/>
+          <w:sz w:val="24"/>
+          <w:szCs w:val="24"/>
+          <w:u w:val="none"/>
+          <w:shd w:fill="E8F2FE" w:val="clear"/>
+          <w:lang w:val="es-ES" w:eastAsia="zh-CN" w:bidi="hi-IN"/>
+        </w:rPr>
+      </w:pPr>
+      <w:r>
+        <w:drawing>
+          <wp:anchor behindDoc="0" distT="0" distB="0" distL="0" distR="0" simplePos="0" locked="0" layoutInCell="0" allowOverlap="1" relativeHeight="10">
+            <wp:simplePos x="0" y="0"/>
+            <wp:positionH relativeFrom="column">
+              <wp:align>center</wp:align>
+            </wp:positionH>
+            <wp:positionV relativeFrom="paragraph">
+              <wp:posOffset>635</wp:posOffset>
+            </wp:positionV>
+            <wp:extent cx="6120130" cy="2012315"/>
+            <wp:effectExtent l="0" t="0" r="0" b="0"/>
+            <wp:wrapSquare wrapText="largest"/>
+            <wp:docPr id="9" name="Imagen9" descr=""/>
+            <wp:cNvGraphicFramePr>
+              <a:graphicFrameLocks xmlns:a="http://schemas.openxmlformats.org/drawingml/2006/main" noChangeAspect="1"/>
+            </wp:cNvGraphicFramePr>
+            <a:graphic xmlns:a="http://schemas.openxmlformats.org/drawingml/2006/main">
+              <a:graphicData uri="http://schemas.openxmlformats.org/drawingml/2006/picture">
+                <pic:pic xmlns:pic="http://schemas.openxmlformats.org/drawingml/2006/picture">
+                  <pic:nvPicPr>
+                    <pic:cNvPr id="9" name="Imagen9" descr=""/>
+                    <pic:cNvPicPr>
+                      <a:picLocks noChangeAspect="1" noChangeArrowheads="1"/>
+                    </pic:cNvPicPr>
+                  </pic:nvPicPr>
+                  <pic:blipFill>
+                    <a:blip r:embed="rId10"/>
+                    <a:stretch>
+                      <a:fillRect/>
+                    </a:stretch>
+                  </pic:blipFill>
+                  <pic:spPr bwMode="auto">
+                    <a:xfrm>
+                      <a:off x="0" y="0"/>
+                      <a:ext cx="6120130" cy="2012315"/>
+                    </a:xfrm>
+                    <a:prstGeom prst="rect">
+                      <a:avLst/>
+                    </a:prstGeom>
+                  </pic:spPr>
+                </pic:pic>
+              </a:graphicData>
+            </a:graphic>
+          </wp:anchor>
+        </w:drawing>
+      </w:r>
+      <w:r>
+        <w:rPr>
+          <w:rFonts w:eastAsia="NSimSun" w:cs="Arial"/>
+          <w:color w:val="000000"/>
+          <w:kern w:val="2"/>
+          <w:sz w:val="24"/>
+          <w:szCs w:val="24"/>
+          <w:u w:val="none"/>
+          <w:shd w:fill="E8F2FE" w:val="clear"/>
+          <w:lang w:val="es-ES" w:eastAsia="zh-CN" w:bidi="hi-IN"/>
+        </w:rPr>
+        <w:tab/>
+        <w:tab/>
+        <w:tab/>
+        <w:tab/>
+        <w:tab/>
+        <w:tab/>
+        <w:tab/>
+        <w:tab/>
+        <w:tab/>
+        <w:tab/>
+        <w:tab/>
+        <w:tab/>
+        <w:tab/>
+        <w:tab/>
+        <w:tab/>
+        <w:tab/>
+        <w:tab/>
+        <w:tab/>
+        <w:tab/>
+        <w:tab/>
+        <w:tab/>
+        <w:tab/>
+      </w:r>
+    </w:p>
+    <w:p>
+      <w:pPr>
+        <w:pStyle w:val="Normal"/>
+        <w:bidi w:val="0"/>
+        <w:jc w:val="left"/>
+        <w:rPr>
+          <w:rFonts w:ascii="Times New Roman" w:hAnsi="Times New Roman" w:eastAsia="NSimSun" w:cs="Arial"/>
+          <w:color w:val="000000"/>
+          <w:kern w:val="2"/>
+          <w:sz w:val="24"/>
+          <w:szCs w:val="24"/>
+          <w:u w:val="none"/>
+          <w:shd w:fill="E8F2FE" w:val="clear"/>
+          <w:lang w:val="es-ES" w:eastAsia="zh-CN" w:bidi="hi-IN"/>
+        </w:rPr>
+      </w:pPr>
+      <w:r>
+        <w:rPr>
+          <w:rFonts w:eastAsia="NSimSun" w:cs="Arial"/>
+          <w:color w:val="000000"/>
+          <w:kern w:val="2"/>
+          <w:sz w:val="24"/>
+          <w:szCs w:val="24"/>
+          <w:u w:val="none"/>
+          <w:shd w:fill="E8F2FE" w:val="clear"/>
+          <w:lang w:val="es-ES" w:eastAsia="zh-CN" w:bidi="hi-IN"/>
+        </w:rPr>
+      </w:r>
+    </w:p>
+    <w:p>
+      <w:pPr>
+        <w:pStyle w:val="Normal"/>
+        <w:bidi w:val="0"/>
+        <w:jc w:val="left"/>
+        <w:rPr>
+          <w:rFonts w:ascii="Times New Roman" w:hAnsi="Times New Roman" w:eastAsia="NSimSun" w:cs="Arial"/>
+          <w:color w:val="000000"/>
+          <w:kern w:val="2"/>
+          <w:sz w:val="24"/>
+          <w:szCs w:val="24"/>
+          <w:u w:val="none"/>
+          <w:shd w:fill="E8F2FE" w:val="clear"/>
+          <w:lang w:val="es-ES" w:eastAsia="zh-CN" w:bidi="hi-IN"/>
+        </w:rPr>
+      </w:pPr>
+      <w:r>
+        <w:rPr>
+          <w:rFonts w:eastAsia="NSimSun" w:cs="Arial"/>
+          <w:color w:val="000000"/>
+          <w:kern w:val="2"/>
+          <w:sz w:val="24"/>
+          <w:szCs w:val="24"/>
+          <w:u w:val="none"/>
+          <w:shd w:fill="E8F2FE" w:val="clear"/>
+          <w:lang w:val="es-ES" w:eastAsia="zh-CN" w:bidi="hi-IN"/>
+        </w:rPr>
+      </w:r>
+    </w:p>
+    <w:p>
+      <w:pPr>
+        <w:pStyle w:val="Normal"/>
+        <w:bidi w:val="0"/>
+        <w:jc w:val="left"/>
+        <w:rPr>
+          <w:rFonts w:ascii="Times New Roman" w:hAnsi="Times New Roman" w:eastAsia="NSimSun" w:cs="Arial"/>
+          <w:color w:val="000000"/>
+          <w:kern w:val="2"/>
+          <w:sz w:val="24"/>
+          <w:szCs w:val="24"/>
+          <w:u w:val="none"/>
+          <w:shd w:fill="E8F2FE" w:val="clear"/>
+          <w:lang w:val="es-ES" w:eastAsia="zh-CN" w:bidi="hi-IN"/>
+        </w:rPr>
+      </w:pPr>
+      <w:r>
+        <w:rPr>
+          <w:rFonts w:eastAsia="NSimSun" w:cs="Arial"/>
+          <w:color w:val="000000"/>
+          <w:kern w:val="2"/>
+          <w:sz w:val="24"/>
+          <w:szCs w:val="24"/>
+          <w:u w:val="none"/>
+          <w:shd w:fill="E8F2FE" w:val="clear"/>
+          <w:lang w:val="es-ES" w:eastAsia="zh-CN" w:bidi="hi-IN"/>
+        </w:rPr>
+      </w:r>
+    </w:p>
+    <w:p>
+      <w:pPr>
+        <w:pStyle w:val="Normal"/>
+        <w:bidi w:val="0"/>
+        <w:jc w:val="left"/>
+        <w:rPr>
+          <w:rFonts w:ascii="Times New Roman" w:hAnsi="Times New Roman" w:eastAsia="NSimSun" w:cs="Arial"/>
+          <w:color w:val="000000"/>
+          <w:kern w:val="2"/>
+          <w:sz w:val="24"/>
+          <w:szCs w:val="24"/>
+          <w:u w:val="none"/>
+          <w:shd w:fill="E8F2FE" w:val="clear"/>
+          <w:lang w:val="es-ES" w:eastAsia="zh-CN" w:bidi="hi-IN"/>
+        </w:rPr>
+      </w:pPr>
+      <w:r>
+        <w:rPr>
+          <w:rFonts w:eastAsia="NSimSun" w:cs="Arial"/>
+          <w:color w:val="000000"/>
+          <w:kern w:val="2"/>
+          <w:sz w:val="24"/>
+          <w:szCs w:val="24"/>
+          <w:u w:val="none"/>
+          <w:shd w:fill="E8F2FE" w:val="clear"/>
+          <w:lang w:val="es-ES" w:eastAsia="zh-CN" w:bidi="hi-IN"/>
+        </w:rPr>
+      </w:r>
+    </w:p>
+    <w:p>
+      <w:pPr>
+        <w:pStyle w:val="Normal"/>
+        <w:bidi w:val="0"/>
+        <w:jc w:val="left"/>
+        <w:rPr>
+          <w:rFonts w:ascii="Times New Roman" w:hAnsi="Times New Roman" w:eastAsia="NSimSun" w:cs="Arial"/>
+          <w:color w:val="000000"/>
+          <w:kern w:val="2"/>
+          <w:sz w:val="24"/>
+          <w:szCs w:val="24"/>
+          <w:u w:val="none"/>
+          <w:shd w:fill="E8F2FE" w:val="clear"/>
+          <w:lang w:val="es-ES" w:eastAsia="zh-CN" w:bidi="hi-IN"/>
+        </w:rPr>
+      </w:pPr>
+      <w:r>
+        <w:rPr>
+          <w:rFonts w:eastAsia="NSimSun" w:cs="Arial"/>
+          <w:color w:val="000000"/>
+          <w:kern w:val="2"/>
+          <w:sz w:val="24"/>
+          <w:szCs w:val="24"/>
+          <w:u w:val="none"/>
+          <w:shd w:fill="E8F2FE" w:val="clear"/>
+          <w:lang w:val="es-ES" w:eastAsia="zh-CN" w:bidi="hi-IN"/>
+        </w:rPr>
+      </w:r>
+    </w:p>
+    <w:p>
+      <w:pPr>
+        <w:pStyle w:val="Normal"/>
+        <w:bidi w:val="0"/>
+        <w:jc w:val="left"/>
+        <w:rPr>
+          <w:rFonts w:ascii="Times New Roman" w:hAnsi="Times New Roman" w:eastAsia="NSimSun" w:cs="Arial"/>
+          <w:color w:val="000000"/>
+          <w:kern w:val="2"/>
+          <w:sz w:val="24"/>
+          <w:szCs w:val="24"/>
+          <w:u w:val="none"/>
+          <w:shd w:fill="E8F2FE" w:val="clear"/>
+          <w:lang w:val="es-ES" w:eastAsia="zh-CN" w:bidi="hi-IN"/>
+        </w:rPr>
+      </w:pPr>
+      <w:r>
+        <w:rPr>
+          <w:rFonts w:eastAsia="NSimSun" w:cs="Arial"/>
+          <w:color w:val="000000"/>
+          <w:kern w:val="2"/>
+          <w:sz w:val="24"/>
+          <w:szCs w:val="24"/>
+          <w:u w:val="none"/>
+          <w:shd w:fill="E8F2FE" w:val="clear"/>
+          <w:lang w:val="es-ES" w:eastAsia="zh-CN" w:bidi="hi-IN"/>
+        </w:rPr>
+      </w:r>
+    </w:p>
+    <w:p>
+      <w:pPr>
+        <w:pStyle w:val="Normal"/>
+        <w:bidi w:val="0"/>
+        <w:jc w:val="left"/>
+        <w:rPr>
+          <w:rFonts w:ascii="Times New Roman" w:hAnsi="Times New Roman" w:eastAsia="NSimSun" w:cs="Arial"/>
+          <w:color w:val="000000"/>
+          <w:kern w:val="2"/>
+          <w:sz w:val="24"/>
+          <w:szCs w:val="24"/>
+          <w:u w:val="none"/>
+          <w:shd w:fill="E8F2FE" w:val="clear"/>
+          <w:lang w:val="es-ES" w:eastAsia="zh-CN" w:bidi="hi-IN"/>
+        </w:rPr>
+      </w:pPr>
+      <w:r>
+        <w:rPr>
+          <w:rFonts w:eastAsia="NSimSun" w:cs="Arial"/>
+          <w:color w:val="000000"/>
+          <w:kern w:val="2"/>
+          <w:sz w:val="24"/>
+          <w:szCs w:val="24"/>
+          <w:u w:val="none"/>
+          <w:shd w:fill="E8F2FE" w:val="clear"/>
+          <w:lang w:val="es-ES" w:eastAsia="zh-CN" w:bidi="hi-IN"/>
+        </w:rPr>
+        <w:t>Lo mismo hacemos en cursos,relacionamos las dos:</w:t>
+      </w:r>
+    </w:p>
+    <w:p>
+      <w:pPr>
+        <w:pStyle w:val="Normal"/>
+        <w:bidi w:val="0"/>
+        <w:jc w:val="left"/>
+        <w:rPr>
+          <w:rFonts w:ascii="Times New Roman" w:hAnsi="Times New Roman" w:eastAsia="NSimSun" w:cs="Arial"/>
+          <w:color w:val="000000"/>
+          <w:kern w:val="2"/>
+          <w:sz w:val="24"/>
+          <w:szCs w:val="24"/>
+          <w:u w:val="none"/>
+          <w:shd w:fill="E8F2FE" w:val="clear"/>
+          <w:lang w:val="es-ES" w:eastAsia="zh-CN" w:bidi="hi-IN"/>
+        </w:rPr>
+      </w:pPr>
+      <w:r>
+        <w:drawing>
+          <wp:anchor behindDoc="0" distT="0" distB="0" distL="0" distR="0" simplePos="0" locked="0" layoutInCell="0" allowOverlap="1" relativeHeight="11">
+            <wp:simplePos x="0" y="0"/>
+            <wp:positionH relativeFrom="column">
+              <wp:align>center</wp:align>
+            </wp:positionH>
+            <wp:positionV relativeFrom="paragraph">
+              <wp:posOffset>635</wp:posOffset>
+            </wp:positionV>
+            <wp:extent cx="6120130" cy="2574925"/>
+            <wp:effectExtent l="0" t="0" r="0" b="0"/>
+            <wp:wrapSquare wrapText="largest"/>
+            <wp:docPr id="10" name="Imagen10" descr=""/>
+            <wp:cNvGraphicFramePr>
+              <a:graphicFrameLocks xmlns:a="http://schemas.openxmlformats.org/drawingml/2006/main" noChangeAspect="1"/>
+            </wp:cNvGraphicFramePr>
+            <a:graphic xmlns:a="http://schemas.openxmlformats.org/drawingml/2006/main">
+              <a:graphicData uri="http://schemas.openxmlformats.org/drawingml/2006/picture">
+                <pic:pic xmlns:pic="http://schemas.openxmlformats.org/drawingml/2006/picture">
+                  <pic:nvPicPr>
+                    <pic:cNvPr id="10" name="Imagen10" descr=""/>
+                    <pic:cNvPicPr>
+                      <a:picLocks noChangeAspect="1" noChangeArrowheads="1"/>
+                    </pic:cNvPicPr>
+                  </pic:nvPicPr>
+                  <pic:blipFill>
+                    <a:blip r:embed="rId11"/>
+                    <a:stretch>
+                      <a:fillRect/>
+                    </a:stretch>
+                  </pic:blipFill>
+                  <pic:spPr bwMode="auto">
+                    <a:xfrm>
+                      <a:off x="0" y="0"/>
+                      <a:ext cx="6120130" cy="2574925"/>
+                    </a:xfrm>
+                    <a:prstGeom prst="rect">
+                      <a:avLst/>
+                    </a:prstGeom>
+                  </pic:spPr>
+                </pic:pic>
+              </a:graphicData>
+            </a:graphic>
+          </wp:anchor>
+        </w:drawing>
+      </w:r>
+      <w:r>
+        <w:rPr>
+          <w:rFonts w:eastAsia="NSimSun" w:cs="Arial"/>
+          <w:color w:val="000000"/>
+          <w:kern w:val="2"/>
+          <w:sz w:val="24"/>
+          <w:szCs w:val="24"/>
+          <w:u w:val="none"/>
+          <w:shd w:fill="E8F2FE" w:val="clear"/>
+          <w:lang w:val="es-ES" w:eastAsia="zh-CN" w:bidi="hi-IN"/>
+        </w:rPr>
+        <w:t>Incluimos cursos aunque sea una entidad de este microservicio porque al incluir alumnos lo sobreescribimos</w:t>
+      </w:r>
+    </w:p>
+    <w:p>
+      <w:pPr>
+        <w:pStyle w:val="Normal"/>
+        <w:bidi w:val="0"/>
+        <w:jc w:val="left"/>
+        <w:rPr>
+          <w:rFonts w:ascii="Times New Roman" w:hAnsi="Times New Roman" w:eastAsia="NSimSun" w:cs="Arial"/>
+          <w:color w:val="000000"/>
+          <w:kern w:val="2"/>
+          <w:sz w:val="24"/>
+          <w:szCs w:val="24"/>
+          <w:u w:val="none"/>
+          <w:shd w:fill="E8F2FE" w:val="clear"/>
+          <w:lang w:val="es-ES" w:eastAsia="zh-CN" w:bidi="hi-IN"/>
+        </w:rPr>
+      </w:pPr>
+      <w:r>
+        <w:rPr>
+          <w:rFonts w:eastAsia="NSimSun" w:cs="Arial"/>
+          <w:color w:val="000000"/>
+          <w:kern w:val="2"/>
+          <w:sz w:val="24"/>
+          <w:szCs w:val="24"/>
+          <w:u w:val="none"/>
+          <w:shd w:fill="E8F2FE" w:val="clear"/>
+          <w:lang w:val="es-ES" w:eastAsia="zh-CN" w:bidi="hi-IN"/>
+        </w:rPr>
+      </w:r>
+    </w:p>
+    <w:p>
+      <w:pPr>
+        <w:pStyle w:val="Normal"/>
+        <w:bidi w:val="0"/>
+        <w:jc w:val="left"/>
+        <w:rPr>
+          <w:rFonts w:ascii="Times New Roman" w:hAnsi="Times New Roman" w:eastAsia="NSimSun" w:cs="Arial"/>
+          <w:color w:val="000000"/>
+          <w:kern w:val="2"/>
+          <w:sz w:val="24"/>
+          <w:szCs w:val="24"/>
+          <w:u w:val="none"/>
+          <w:shd w:fill="E8F2FE" w:val="clear"/>
+          <w:lang w:val="es-ES" w:eastAsia="zh-CN" w:bidi="hi-IN"/>
+        </w:rPr>
+      </w:pPr>
+      <w:r>
+        <w:rPr>
+          <w:rFonts w:eastAsia="NSimSun" w:cs="Arial"/>
+          <w:color w:val="000000"/>
+          <w:kern w:val="2"/>
+          <w:sz w:val="24"/>
+          <w:szCs w:val="24"/>
+          <w:u w:val="none"/>
+          <w:shd w:fill="E8F2FE" w:val="clear"/>
+          <w:lang w:val="es-ES" w:eastAsia="zh-CN" w:bidi="hi-IN"/>
+        </w:rPr>
+        <w:t>9-Relacionamos las entidades alumno y curso. En curso creando un array de alumnos, no la hace bidireccional porque asi esta mas desacoplada¿?. Tenemos que tener cuidado con el metodo delete , sobreescribimos el metodo equals en alumno para que compare por id.</w:t>
+      </w:r>
+    </w:p>
+    <w:p>
+      <w:pPr>
+        <w:pStyle w:val="Normal"/>
+        <w:bidi w:val="0"/>
+        <w:jc w:val="left"/>
+        <w:rPr>
+          <w:rFonts w:ascii="Times New Roman" w:hAnsi="Times New Roman" w:eastAsia="NSimSun" w:cs="Arial"/>
+          <w:color w:val="000000"/>
+          <w:kern w:val="2"/>
+          <w:sz w:val="24"/>
+          <w:szCs w:val="24"/>
+          <w:u w:val="none"/>
+          <w:shd w:fill="E8F2FE" w:val="clear"/>
+          <w:lang w:val="es-ES" w:eastAsia="zh-CN" w:bidi="hi-IN"/>
+        </w:rPr>
+      </w:pPr>
+      <w:r>
+        <w:rPr>
+          <w:rFonts w:eastAsia="NSimSun" w:cs="Arial"/>
+          <w:color w:val="000000"/>
+          <w:kern w:val="2"/>
+          <w:sz w:val="24"/>
+          <w:szCs w:val="24"/>
+          <w:u w:val="none"/>
+          <w:shd w:fill="E8F2FE" w:val="clear"/>
+          <w:lang w:val="es-ES" w:eastAsia="zh-CN" w:bidi="hi-IN"/>
+        </w:rPr>
+      </w:r>
+    </w:p>
+    <w:p>
+      <w:pPr>
+        <w:pStyle w:val="Normal"/>
+        <w:bidi w:val="0"/>
+        <w:jc w:val="left"/>
+        <w:rPr>
+          <w:u w:val="single"/>
+        </w:rPr>
+      </w:pPr>
+      <w:r>
+        <w:rPr>
+          <w:rFonts w:eastAsia="NSimSun" w:cs="Arial"/>
+          <w:color w:val="000000"/>
+          <w:kern w:val="2"/>
+          <w:sz w:val="24"/>
+          <w:szCs w:val="24"/>
+          <w:u w:val="none"/>
+          <w:shd w:fill="E8F2FE" w:val="clear"/>
+          <w:lang w:val="es-ES" w:eastAsia="zh-CN" w:bidi="hi-IN"/>
+        </w:rPr>
+        <w:t>10-Implementa en curso controller el metodo añadir lista de alumnos y borrar alumno por id</w:t>
       </w:r>
     </w:p>
     <w:sectPr>

</xml_diff>

<commit_message>
mi., 15 de jun. de 2022  8:55:47 2022-06-15 33-CREADO MICROSERVICIO EXAMENES
</commit_message>
<xml_diff>
--- a/CHULETA MICROSERVICIOS INMUEBLES/ChuletaMicroservicios.docx
+++ b/CHULETA MICROSERVICIOS INMUEBLES/ChuletaMicroservicios.docx
@@ -199,19 +199,7 @@
         <w:rPr>
           <w:lang w:val="es-ES" w:eastAsia="zh-CN" w:bidi="hi-IN"/>
         </w:rPr>
-        <w:t>3→Creamos el gateway,</w:t>
-      </w:r>
-      <w:r>
-        <w:rPr>
-          <w:lang w:val="es-ES" w:eastAsia="zh-CN" w:bidi="hi-IN"/>
-        </w:rPr>
-        <w:t>todas las peticiones se dirigen a el que las redirige,</w:t>
-      </w:r>
-      <w:r>
-        <w:rPr>
-          <w:lang w:val="es-ES" w:eastAsia="zh-CN" w:bidi="hi-IN"/>
-        </w:rPr>
-        <w:t xml:space="preserve"> con Zuul, aquí hay que tener cuidado con el pom,cambiamos la version de spring en el pom de zuul:</w:t>
+        <w:t>3→Creamos el gateway,todas las peticiones se dirigen a el que las redirige, con Zuul, aquí hay que tener cuidado con el pom,cambiamos la version de spring en el pom de zuul:</w:t>
       </w:r>
     </w:p>
     <w:p>
@@ -2554,46 +2542,20 @@
           <w:shd w:fill="E8F2FE" w:val="clear"/>
           <w:lang w:val="es-ES" w:eastAsia="zh-CN" w:bidi="hi-IN"/>
         </w:rPr>
-        <w:t>6-</w:t>
-      </w:r>
-      <w:r>
-        <w:rPr>
-          <w:rFonts w:eastAsia="NSimSun" w:cs="Arial"/>
-          <w:color w:val="000000"/>
-          <w:kern w:val="2"/>
-          <w:sz w:val="24"/>
-          <w:szCs w:val="24"/>
-          <w:u w:val="none"/>
-          <w:shd w:fill="E8F2FE" w:val="clear"/>
-          <w:lang w:val="es-ES" w:eastAsia="zh-CN" w:bidi="hi-IN"/>
-        </w:rPr>
-        <w:t>Creamos microservicio cursos con discovery y el resto de dependencias que tiene usuarios,</w:t>
-      </w:r>
-      <w:r>
-        <w:rPr>
-          <w:rFonts w:eastAsia="NSimSun" w:cs="Arial"/>
-          <w:color w:val="000000"/>
-          <w:kern w:val="2"/>
-          <w:sz w:val="24"/>
-          <w:szCs w:val="24"/>
-          <w:u w:val="single"/>
-          <w:shd w:fill="E8F2FE" w:val="clear"/>
-          <w:lang w:val="es-ES" w:eastAsia="zh-CN" w:bidi="hi-IN"/>
-        </w:rPr>
-        <w:t>c</w:t>
-      </w:r>
-      <w:r>
-        <w:rPr>
-          <w:rFonts w:eastAsia="NSimSun" w:cs="Arial"/>
-          <w:color w:val="000000"/>
-          <w:kern w:val="2"/>
-          <w:sz w:val="24"/>
-          <w:szCs w:val="24"/>
-          <w:u w:val="single"/>
-          <w:shd w:fill="E8F2FE" w:val="clear"/>
-          <w:lang w:val="es-ES" w:eastAsia="zh-CN" w:bidi="hi-IN"/>
-        </w:rPr>
-        <w:t>opiamos</w:t>
+        <w:t>6-Creamos microservicio cursos con discovery y el resto de dependencias que tiene usuarios,</w:t>
+      </w:r>
+      <w:r>
+        <w:rPr>
+          <w:rFonts w:eastAsia="NSimSun" w:cs="Arial"/>
+          <w:color w:val="000000"/>
+          <w:kern w:val="2"/>
+          <w:sz w:val="24"/>
+          <w:szCs w:val="24"/>
+          <w:u w:val="single"/>
+          <w:shd w:fill="E8F2FE" w:val="clear"/>
+          <w:lang w:val="es-ES" w:eastAsia="zh-CN" w:bidi="hi-IN"/>
+        </w:rPr>
+        <w:t>copiamos</w:t>
       </w:r>
       <w:r>
         <w:rPr>
@@ -3489,6 +3451,29 @@
           <w:lang w:val="es-ES" w:eastAsia="zh-CN" w:bidi="hi-IN"/>
         </w:rPr>
         <w:t>10-Implementa en curso controller el metodo añadir lista de alumnos y borrar alumno por id</w:t>
+      </w:r>
+    </w:p>
+    <w:p>
+      <w:pPr>
+        <w:pStyle w:val="Normal"/>
+        <w:bidi w:val="0"/>
+        <w:jc w:val="left"/>
+        <w:rPr>
+          <w:u w:val="single"/>
+        </w:rPr>
+      </w:pPr>
+      <w:r>
+        <w:rPr>
+          <w:rFonts w:eastAsia="NSimSun" w:cs="Arial"/>
+          <w:color w:val="000000"/>
+          <w:kern w:val="2"/>
+          <w:sz w:val="24"/>
+          <w:szCs w:val="24"/>
+          <w:u w:val="none"/>
+          <w:shd w:fill="E8F2FE" w:val="clear"/>
+          <w:lang w:val="es-ES" w:eastAsia="zh-CN" w:bidi="hi-IN"/>
+        </w:rPr>
+        <w:t>11-Crea microservicio examenes que tiene examen y pregunta relacionada 1-n .</w:t>
       </w:r>
     </w:p>
     <w:sectPr>

</xml_diff>

<commit_message>
mi., 15 de jun. de 2022 10:22:47 2022-06-15 34 +capa servicio y controller
</commit_message>
<xml_diff>
--- a/CHULETA MICROSERVICIOS INMUEBLES/ChuletaMicroservicios.docx
+++ b/CHULETA MICROSERVICIOS INMUEBLES/ChuletaMicroservicios.docx
@@ -3246,7 +3246,6 @@
           <w:kern w:val="2"/>
           <w:sz w:val="24"/>
           <w:szCs w:val="24"/>
-          <w:u w:val="none"/>
           <w:shd w:fill="E8F2FE" w:val="clear"/>
           <w:lang w:val="es-ES" w:eastAsia="zh-CN" w:bidi="hi-IN"/>
         </w:rPr>
@@ -3276,7 +3275,6 @@
           <w:kern w:val="2"/>
           <w:sz w:val="24"/>
           <w:szCs w:val="24"/>
-          <w:u w:val="none"/>
           <w:shd w:fill="E8F2FE" w:val="clear"/>
           <w:lang w:val="es-ES" w:eastAsia="zh-CN" w:bidi="hi-IN"/>
         </w:rPr>
@@ -3382,7 +3380,6 @@
           <w:kern w:val="2"/>
           <w:sz w:val="24"/>
           <w:szCs w:val="24"/>
-          <w:u w:val="none"/>
           <w:shd w:fill="E8F2FE" w:val="clear"/>
           <w:lang w:val="es-ES" w:eastAsia="zh-CN" w:bidi="hi-IN"/>
         </w:rPr>
@@ -3436,7 +3433,13 @@
         <w:bidi w:val="0"/>
         <w:jc w:val="left"/>
         <w:rPr>
-          <w:u w:val="single"/>
+          <w:rFonts w:ascii="Times New Roman" w:hAnsi="Times New Roman" w:eastAsia="NSimSun" w:cs="Arial"/>
+          <w:color w:val="000000"/>
+          <w:kern w:val="2"/>
+          <w:sz w:val="24"/>
+          <w:szCs w:val="24"/>
+          <w:shd w:fill="E8F2FE" w:val="clear"/>
+          <w:lang w:val="es-ES" w:eastAsia="zh-CN" w:bidi="hi-IN"/>
         </w:rPr>
       </w:pPr>
       <w:r>
@@ -3459,7 +3462,13 @@
         <w:bidi w:val="0"/>
         <w:jc w:val="left"/>
         <w:rPr>
-          <w:u w:val="single"/>
+          <w:rFonts w:ascii="Times New Roman" w:hAnsi="Times New Roman" w:eastAsia="NSimSun" w:cs="Arial"/>
+          <w:color w:val="000000"/>
+          <w:kern w:val="2"/>
+          <w:sz w:val="24"/>
+          <w:szCs w:val="24"/>
+          <w:shd w:fill="E8F2FE" w:val="clear"/>
+          <w:lang w:val="es-ES" w:eastAsia="zh-CN" w:bidi="hi-IN"/>
         </w:rPr>
       </w:pPr>
       <w:r>
@@ -3474,6 +3483,386 @@
           <w:lang w:val="es-ES" w:eastAsia="zh-CN" w:bidi="hi-IN"/>
         </w:rPr>
         <w:t>11-Crea microservicio examenes que tiene examen y pregunta relacionada 1-n .</w:t>
+      </w:r>
+    </w:p>
+    <w:p>
+      <w:pPr>
+        <w:pStyle w:val="Normal"/>
+        <w:bidi w:val="0"/>
+        <w:jc w:val="left"/>
+        <w:rPr>
+          <w:rFonts w:ascii="Times New Roman" w:hAnsi="Times New Roman" w:eastAsia="NSimSun" w:cs="Arial"/>
+          <w:color w:val="000000"/>
+          <w:kern w:val="2"/>
+          <w:sz w:val="24"/>
+          <w:szCs w:val="24"/>
+          <w:shd w:fill="E8F2FE" w:val="clear"/>
+          <w:lang w:val="es-ES" w:eastAsia="zh-CN" w:bidi="hi-IN"/>
+        </w:rPr>
+      </w:pPr>
+      <w:r>
+        <w:rPr>
+          <w:rFonts w:eastAsia="NSimSun" w:cs="Arial"/>
+          <w:color w:val="000000"/>
+          <w:kern w:val="2"/>
+          <w:sz w:val="24"/>
+          <w:szCs w:val="24"/>
+          <w:u w:val="none"/>
+          <w:shd w:fill="E8F2FE" w:val="clear"/>
+          <w:lang w:val="es-ES" w:eastAsia="zh-CN" w:bidi="hi-IN"/>
+        </w:rPr>
+        <w:t>Incluimos la dependencia del commonservice en el pom,como hemos hecho en usuarios y en cursos</w:t>
+      </w:r>
+    </w:p>
+    <w:p>
+      <w:pPr>
+        <w:pStyle w:val="Normal"/>
+        <w:bidi w:val="0"/>
+        <w:jc w:val="left"/>
+        <w:rPr>
+          <w:rFonts w:ascii="Times New Roman" w:hAnsi="Times New Roman" w:eastAsia="NSimSun" w:cs="Arial"/>
+          <w:color w:val="000000"/>
+          <w:kern w:val="2"/>
+          <w:sz w:val="24"/>
+          <w:szCs w:val="24"/>
+          <w:shd w:fill="E8F2FE" w:val="clear"/>
+          <w:lang w:val="es-ES" w:eastAsia="zh-CN" w:bidi="hi-IN"/>
+        </w:rPr>
+      </w:pPr>
+      <w:r>
+        <w:rPr>
+          <w:rFonts w:eastAsia="NSimSun" w:cs="Arial"/>
+          <w:color w:val="000000"/>
+          <w:kern w:val="2"/>
+          <w:sz w:val="24"/>
+          <w:szCs w:val="24"/>
+          <w:shd w:fill="E8F2FE" w:val="clear"/>
+          <w:lang w:val="es-ES" w:eastAsia="zh-CN" w:bidi="hi-IN"/>
+        </w:rPr>
+      </w:r>
+    </w:p>
+    <w:p>
+      <w:pPr>
+        <w:pStyle w:val="Normal"/>
+        <w:bidi w:val="0"/>
+        <w:jc w:val="left"/>
+        <w:rPr>
+          <w:rFonts w:ascii="Times New Roman" w:hAnsi="Times New Roman" w:eastAsia="NSimSun" w:cs="Arial"/>
+          <w:b w:val="false"/>
+          <w:b w:val="false"/>
+          <w:bCs w:val="false"/>
+          <w:color w:val="000000"/>
+          <w:kern w:val="2"/>
+          <w:sz w:val="24"/>
+          <w:szCs w:val="24"/>
+          <w:u w:val="none"/>
+          <w:shd w:fill="E8F2FE" w:val="clear"/>
+          <w:lang w:val="es-ES" w:eastAsia="zh-CN" w:bidi="hi-IN"/>
+        </w:rPr>
+      </w:pPr>
+      <w:r>
+        <w:drawing>
+          <wp:anchor behindDoc="0" distT="0" distB="0" distL="0" distR="0" simplePos="0" locked="0" layoutInCell="0" allowOverlap="1" relativeHeight="12">
+            <wp:simplePos x="0" y="0"/>
+            <wp:positionH relativeFrom="column">
+              <wp:align>center</wp:align>
+            </wp:positionH>
+            <wp:positionV relativeFrom="paragraph">
+              <wp:posOffset>635</wp:posOffset>
+            </wp:positionV>
+            <wp:extent cx="6120130" cy="1054735"/>
+            <wp:effectExtent l="0" t="0" r="0" b="0"/>
+            <wp:wrapSquare wrapText="largest"/>
+            <wp:docPr id="11" name="Imagen11" descr=""/>
+            <wp:cNvGraphicFramePr>
+              <a:graphicFrameLocks xmlns:a="http://schemas.openxmlformats.org/drawingml/2006/main" noChangeAspect="1"/>
+            </wp:cNvGraphicFramePr>
+            <a:graphic xmlns:a="http://schemas.openxmlformats.org/drawingml/2006/main">
+              <a:graphicData uri="http://schemas.openxmlformats.org/drawingml/2006/picture">
+                <pic:pic xmlns:pic="http://schemas.openxmlformats.org/drawingml/2006/picture">
+                  <pic:nvPicPr>
+                    <pic:cNvPr id="11" name="Imagen11" descr=""/>
+                    <pic:cNvPicPr>
+                      <a:picLocks noChangeAspect="1" noChangeArrowheads="1"/>
+                    </pic:cNvPicPr>
+                  </pic:nvPicPr>
+                  <pic:blipFill>
+                    <a:blip r:embed="rId12"/>
+                    <a:stretch>
+                      <a:fillRect/>
+                    </a:stretch>
+                  </pic:blipFill>
+                  <pic:spPr bwMode="auto">
+                    <a:xfrm>
+                      <a:off x="0" y="0"/>
+                      <a:ext cx="6120130" cy="1054735"/>
+                    </a:xfrm>
+                    <a:prstGeom prst="rect">
+                      <a:avLst/>
+                    </a:prstGeom>
+                  </pic:spPr>
+                </pic:pic>
+              </a:graphicData>
+            </a:graphic>
+          </wp:anchor>
+        </w:drawing>
+      </w:r>
+      <w:r>
+        <w:rPr>
+          <w:rFonts w:eastAsia="NSimSun" w:cs="Arial"/>
+          <w:b w:val="false"/>
+          <w:bCs w:val="false"/>
+          <w:color w:val="000000"/>
+          <w:kern w:val="2"/>
+          <w:sz w:val="24"/>
+          <w:szCs w:val="24"/>
+          <w:u w:val="none"/>
+          <w:shd w:fill="E8F2FE" w:val="clear"/>
+          <w:lang w:val="es-ES" w:eastAsia="zh-CN" w:bidi="hi-IN"/>
+        </w:rPr>
+        <w:t>Al igual que hemos hecho con el resto, creamos el repositorio que extiende del Crud,la capa de servicios, la interfaz extiende de la de commonservice public interface IExamenService extends IcommonService&lt;Examen&gt; y la implementacion public class ExamenServiceImpl extends CommonServiceImpl&lt;Examen,IExamenRepository&gt; implements IexamenService</w:t>
+      </w:r>
+    </w:p>
+    <w:p>
+      <w:pPr>
+        <w:pStyle w:val="Normal"/>
+        <w:bidi w:val="0"/>
+        <w:jc w:val="left"/>
+        <w:rPr>
+          <w:rFonts w:ascii="Times New Roman" w:hAnsi="Times New Roman" w:eastAsia="NSimSun" w:cs="Arial"/>
+          <w:b w:val="false"/>
+          <w:b w:val="false"/>
+          <w:bCs w:val="false"/>
+          <w:color w:val="000000"/>
+          <w:kern w:val="2"/>
+          <w:sz w:val="24"/>
+          <w:szCs w:val="24"/>
+          <w:u w:val="none"/>
+          <w:shd w:fill="E8F2FE" w:val="clear"/>
+          <w:lang w:val="es-ES" w:eastAsia="zh-CN" w:bidi="hi-IN"/>
+        </w:rPr>
+      </w:pPr>
+      <w:r>
+        <w:rPr>
+          <w:rFonts w:eastAsia="NSimSun" w:cs="Arial"/>
+          <w:b w:val="false"/>
+          <w:bCs w:val="false"/>
+          <w:color w:val="000000"/>
+          <w:kern w:val="2"/>
+          <w:sz w:val="24"/>
+          <w:szCs w:val="24"/>
+          <w:u w:val="none"/>
+          <w:shd w:fill="E8F2FE" w:val="clear"/>
+          <w:lang w:val="es-ES" w:eastAsia="zh-CN" w:bidi="hi-IN"/>
+        </w:rPr>
+      </w:r>
+    </w:p>
+    <w:p>
+      <w:pPr>
+        <w:pStyle w:val="Normal"/>
+        <w:bidi w:val="0"/>
+        <w:jc w:val="left"/>
+        <w:rPr>
+          <w:rFonts w:ascii="Times New Roman" w:hAnsi="Times New Roman" w:eastAsia="NSimSun" w:cs="Arial"/>
+          <w:b w:val="false"/>
+          <w:b w:val="false"/>
+          <w:bCs w:val="false"/>
+          <w:color w:val="000000"/>
+          <w:kern w:val="2"/>
+          <w:sz w:val="24"/>
+          <w:szCs w:val="24"/>
+          <w:u w:val="none"/>
+          <w:shd w:fill="E8F2FE" w:val="clear"/>
+          <w:lang w:val="es-ES" w:eastAsia="zh-CN" w:bidi="hi-IN"/>
+        </w:rPr>
+      </w:pPr>
+      <w:r>
+        <w:rPr>
+          <w:rFonts w:eastAsia="NSimSun" w:cs="Arial"/>
+          <w:b w:val="false"/>
+          <w:bCs w:val="false"/>
+          <w:color w:val="000000"/>
+          <w:kern w:val="2"/>
+          <w:sz w:val="24"/>
+          <w:szCs w:val="24"/>
+          <w:u w:val="none"/>
+          <w:shd w:fill="E8F2FE" w:val="clear"/>
+          <w:lang w:val="es-ES" w:eastAsia="zh-CN" w:bidi="hi-IN"/>
+        </w:rPr>
+        <w:t xml:space="preserve">Luego creamos el controlador que extiende de commoncontroller y como parametros tendra la entidad, que es examen y la interfaz de la capa de servicio </w:t>
+      </w:r>
+    </w:p>
+    <w:p>
+      <w:pPr>
+        <w:pStyle w:val="Normal"/>
+        <w:bidi w:val="0"/>
+        <w:jc w:val="left"/>
+        <w:rPr>
+          <w:rFonts w:ascii="Times New Roman" w:hAnsi="Times New Roman" w:eastAsia="NSimSun" w:cs="Arial"/>
+          <w:b w:val="false"/>
+          <w:b w:val="false"/>
+          <w:bCs w:val="false"/>
+          <w:color w:val="000000"/>
+          <w:kern w:val="2"/>
+          <w:sz w:val="24"/>
+          <w:szCs w:val="24"/>
+          <w:u w:val="none"/>
+          <w:shd w:fill="E8F2FE" w:val="clear"/>
+          <w:lang w:val="es-ES" w:eastAsia="zh-CN" w:bidi="hi-IN"/>
+        </w:rPr>
+      </w:pPr>
+      <w:r>
+        <w:rPr>
+          <w:rFonts w:eastAsia="NSimSun" w:cs="Arial"/>
+          <w:b w:val="false"/>
+          <w:bCs w:val="false"/>
+          <w:color w:val="000000"/>
+          <w:kern w:val="2"/>
+          <w:sz w:val="24"/>
+          <w:szCs w:val="24"/>
+          <w:u w:val="none"/>
+          <w:shd w:fill="E8F2FE" w:val="clear"/>
+          <w:lang w:val="es-ES" w:eastAsia="zh-CN" w:bidi="hi-IN"/>
+        </w:rPr>
+        <w:t>public class ExamenController extends CommonController&lt;Examen,IexamenService&gt;</w:t>
+      </w:r>
+    </w:p>
+    <w:p>
+      <w:pPr>
+        <w:pStyle w:val="Normal"/>
+        <w:bidi w:val="0"/>
+        <w:jc w:val="left"/>
+        <w:rPr>
+          <w:rFonts w:ascii="Times New Roman" w:hAnsi="Times New Roman" w:eastAsia="NSimSun" w:cs="Arial"/>
+          <w:b w:val="false"/>
+          <w:b w:val="false"/>
+          <w:bCs w:val="false"/>
+          <w:color w:val="000000"/>
+          <w:kern w:val="2"/>
+          <w:sz w:val="24"/>
+          <w:szCs w:val="24"/>
+          <w:u w:val="none"/>
+          <w:shd w:fill="E8F2FE" w:val="clear"/>
+          <w:lang w:val="es-ES" w:eastAsia="zh-CN" w:bidi="hi-IN"/>
+        </w:rPr>
+      </w:pPr>
+      <w:r>
+        <w:rPr>
+          <w:rFonts w:eastAsia="NSimSun" w:cs="Arial"/>
+          <w:b w:val="false"/>
+          <w:bCs w:val="false"/>
+          <w:color w:val="000000"/>
+          <w:kern w:val="2"/>
+          <w:sz w:val="24"/>
+          <w:szCs w:val="24"/>
+          <w:u w:val="none"/>
+          <w:shd w:fill="E8F2FE" w:val="clear"/>
+          <w:lang w:val="es-ES" w:eastAsia="zh-CN" w:bidi="hi-IN"/>
+        </w:rPr>
+        <w:t>Al hacerlo asi tendremos acceso al repositorio generico que hemos creado en el commoncontroller, la variable se llama service: protected S service;</w:t>
+      </w:r>
+    </w:p>
+    <w:p>
+      <w:pPr>
+        <w:pStyle w:val="Normal"/>
+        <w:bidi w:val="0"/>
+        <w:jc w:val="left"/>
+        <w:rPr>
+          <w:rFonts w:ascii="Times New Roman" w:hAnsi="Times New Roman" w:eastAsia="NSimSun" w:cs="Arial"/>
+          <w:b w:val="false"/>
+          <w:b w:val="false"/>
+          <w:bCs w:val="false"/>
+          <w:color w:val="000000"/>
+          <w:kern w:val="2"/>
+          <w:sz w:val="24"/>
+          <w:szCs w:val="24"/>
+          <w:u w:val="none"/>
+          <w:shd w:fill="E8F2FE" w:val="clear"/>
+          <w:lang w:val="es-ES" w:eastAsia="zh-CN" w:bidi="hi-IN"/>
+        </w:rPr>
+      </w:pPr>
+      <w:r>
+        <w:rPr>
+          <w:rFonts w:eastAsia="NSimSun" w:cs="Arial"/>
+          <w:b w:val="false"/>
+          <w:bCs w:val="false"/>
+          <w:color w:val="000000"/>
+          <w:kern w:val="2"/>
+          <w:sz w:val="24"/>
+          <w:szCs w:val="24"/>
+          <w:u w:val="none"/>
+          <w:shd w:fill="E8F2FE" w:val="clear"/>
+          <w:lang w:val="es-ES" w:eastAsia="zh-CN" w:bidi="hi-IN"/>
+        </w:rPr>
+        <w:t>Tambien tendremos acceso a los metodos buscarporid,crear,listar y eliminar que tenemos definido dentro de el. Como en los otros microservicios declaramos el actualizar porque es el unico que tiene campos especificos, el resto de metodos se gestionan como objetos y da igual las propiedades que tengan.</w:t>
+      </w:r>
+    </w:p>
+    <w:p>
+      <w:pPr>
+        <w:pStyle w:val="Normal"/>
+        <w:bidi w:val="0"/>
+        <w:jc w:val="left"/>
+        <w:rPr>
+          <w:rFonts w:ascii="Times New Roman" w:hAnsi="Times New Roman" w:eastAsia="NSimSun" w:cs="Arial"/>
+          <w:b w:val="false"/>
+          <w:b w:val="false"/>
+          <w:bCs w:val="false"/>
+          <w:color w:val="000000"/>
+          <w:kern w:val="2"/>
+          <w:sz w:val="24"/>
+          <w:szCs w:val="24"/>
+          <w:u w:val="none"/>
+          <w:shd w:fill="E8F2FE" w:val="clear"/>
+          <w:lang w:val="es-ES" w:eastAsia="zh-CN" w:bidi="hi-IN"/>
+        </w:rPr>
+      </w:pPr>
+      <w:r>
+        <w:rPr>
+          <w:rFonts w:eastAsia="NSimSun" w:cs="Arial"/>
+          <w:b w:val="false"/>
+          <w:bCs w:val="false"/>
+          <w:color w:val="000000"/>
+          <w:kern w:val="2"/>
+          <w:sz w:val="24"/>
+          <w:szCs w:val="24"/>
+          <w:u w:val="none"/>
+          <w:shd w:fill="E8F2FE" w:val="clear"/>
+          <w:lang w:val="es-ES" w:eastAsia="zh-CN" w:bidi="hi-IN"/>
+        </w:rPr>
+      </w:r>
+    </w:p>
+    <w:p>
+      <w:pPr>
+        <w:pStyle w:val="Normal"/>
+        <w:bidi w:val="0"/>
+        <w:jc w:val="left"/>
+        <w:rPr>
+          <w:rFonts w:ascii="Times New Roman" w:hAnsi="Times New Roman" w:eastAsia="NSimSun" w:cs="Arial"/>
+          <w:b w:val="false"/>
+          <w:b w:val="false"/>
+          <w:bCs w:val="false"/>
+          <w:color w:val="000000"/>
+          <w:kern w:val="2"/>
+          <w:sz w:val="24"/>
+          <w:szCs w:val="24"/>
+          <w:u w:val="none"/>
+          <w:shd w:fill="E8F2FE" w:val="clear"/>
+          <w:lang w:val="es-ES" w:eastAsia="zh-CN" w:bidi="hi-IN"/>
+        </w:rPr>
+      </w:pPr>
+      <w:r>
+        <w:rPr>
+          <w:rFonts w:eastAsia="NSimSun" w:cs="Arial"/>
+          <w:b w:val="false"/>
+          <w:bCs w:val="false"/>
+          <w:color w:val="000000"/>
+          <w:kern w:val="2"/>
+          <w:sz w:val="24"/>
+          <w:szCs w:val="24"/>
+          <w:u w:val="none"/>
+          <w:shd w:fill="E8F2FE" w:val="clear"/>
+          <w:lang w:val="es-ES" w:eastAsia="zh-CN" w:bidi="hi-IN"/>
+        </w:rPr>
       </w:r>
     </w:p>
     <w:sectPr>

</xml_diff>

<commit_message>
mi., 15 de jun. de 2022 11:54:08 2022-06-15 36 ANTES DE RELACIONAR EXAMEN CON CURSO
</commit_message>
<xml_diff>
--- a/CHULETA MICROSERVICIOS INMUEBLES/ChuletaMicroservicios.docx
+++ b/CHULETA MICROSERVICIOS INMUEBLES/ChuletaMicroservicios.docx
@@ -2,6 +2,120 @@
 <file path=word/document.xml><?xml version="1.0" encoding="utf-8"?>
 <w:document xmlns:o="urn:schemas-microsoft-com:office:office" xmlns:r="http://schemas.openxmlformats.org/officeDocument/2006/relationships" xmlns:v="urn:schemas-microsoft-com:vml" xmlns:w="http://schemas.openxmlformats.org/wordprocessingml/2006/main" xmlns:w10="urn:schemas-microsoft-com:office:word" xmlns:wp="http://schemas.openxmlformats.org/drawingml/2006/wordprocessingDrawing" xmlns:wps="http://schemas.microsoft.com/office/word/2010/wordprocessingShape" xmlns:wpg="http://schemas.microsoft.com/office/word/2010/wordprocessingGroup" xmlns:mc="http://schemas.openxmlformats.org/markup-compatibility/2006" xmlns:wp14="http://schemas.microsoft.com/office/word/2010/wordprocessingDrawing" xmlns:w14="http://schemas.microsoft.com/office/word/2010/wordml" xmlns:w15="http://schemas.microsoft.com/office/word/2012/wordml" mc:Ignorable="w14 wp14 w15">
   <w:body>
+    <w:p>
+      <w:pPr>
+        <w:pStyle w:val="Normal"/>
+        <w:bidi w:val="0"/>
+        <w:jc w:val="left"/>
+        <w:rPr>
+          <w:lang w:val="es-ES" w:eastAsia="zh-CN" w:bidi="hi-IN"/>
+        </w:rPr>
+      </w:pPr>
+      <w:r>
+        <w:rPr/>
+      </w:r>
+    </w:p>
+    <w:p>
+      <w:pPr>
+        <w:pStyle w:val="Normal"/>
+        <w:bidi w:val="0"/>
+        <w:jc w:val="left"/>
+        <w:rPr>
+          <w:lang w:val="es-ES" w:eastAsia="zh-CN" w:bidi="hi-IN"/>
+        </w:rPr>
+      </w:pPr>
+      <w:r>
+        <w:rPr>
+          <w:lang w:val="es-ES" w:eastAsia="zh-CN" w:bidi="hi-IN"/>
+        </w:rPr>
+        <w:t>SECUENCIA DE LLAMADAS CUANDO ESTA TODO CREADO</w:t>
+      </w:r>
+    </w:p>
+    <w:p>
+      <w:pPr>
+        <w:pStyle w:val="Normal"/>
+        <w:bidi w:val="0"/>
+        <w:jc w:val="left"/>
+        <w:rPr>
+          <w:lang w:val="es-ES" w:eastAsia="zh-CN" w:bidi="hi-IN"/>
+        </w:rPr>
+      </w:pPr>
+      <w:r>
+        <w:rPr>
+          <w:lang w:val="es-ES" w:eastAsia="zh-CN" w:bidi="hi-IN"/>
+        </w:rPr>
+        <w:t>1-&gt;Zuul que es el gateway recibe las peticiones en el puerto 8090 que tiene definido en el properties   se conecta con eure</w:t>
+      </w:r>
+      <w:r>
+        <w:rPr>
+          <w:lang w:val="es-ES" w:eastAsia="zh-CN" w:bidi="hi-IN"/>
+        </w:rPr>
+        <w:t>k</w:t>
+      </w:r>
+      <w:r>
+        <w:rPr>
+          <w:lang w:val="es-ES" w:eastAsia="zh-CN" w:bidi="hi-IN"/>
+        </w:rPr>
+        <w:t>a en el 8761,tambien definido</w:t>
+      </w:r>
+      <w:r>
+        <w:rPr>
+          <w:lang w:val="es-ES" w:eastAsia="zh-CN" w:bidi="hi-IN"/>
+        </w:rPr>
+        <w:t>s</w:t>
+      </w:r>
+      <w:r>
+        <w:rPr>
+          <w:lang w:val="es-ES" w:eastAsia="zh-CN" w:bidi="hi-IN"/>
+        </w:rPr>
+        <w:t xml:space="preserve"> en el properties los microservicios que va a atender</w:t>
+      </w:r>
+    </w:p>
+    <w:p>
+      <w:pPr>
+        <w:pStyle w:val="Normal"/>
+        <w:bidi w:val="0"/>
+        <w:jc w:val="left"/>
+        <w:rPr>
+          <w:lang w:val="es-ES" w:eastAsia="zh-CN" w:bidi="hi-IN"/>
+        </w:rPr>
+      </w:pPr>
+      <w:r>
+        <w:rPr>
+          <w:lang w:val="es-ES" w:eastAsia="zh-CN" w:bidi="hi-IN"/>
+        </w:rPr>
+        <w:t>2→Eureka,invocado por Zuul lo que hace es dirigir la llamada a los microservicios, que pueden tener mas de una instancia cada uno</w:t>
+      </w:r>
+    </w:p>
+    <w:p>
+      <w:pPr>
+        <w:pStyle w:val="Normal"/>
+        <w:bidi w:val="0"/>
+        <w:jc w:val="left"/>
+        <w:rPr>
+          <w:lang w:val="es-ES" w:eastAsia="zh-CN" w:bidi="hi-IN"/>
+        </w:rPr>
+      </w:pPr>
+      <w:r>
+        <w:rPr>
+          <w:lang w:val="es-ES" w:eastAsia="zh-CN" w:bidi="hi-IN"/>
+        </w:rPr>
+        <w:t>3→Microservicios ,cada uno de ellos tiene definido su nombre y se relaciona con eureka en su propio properties</w:t>
+      </w:r>
+    </w:p>
+    <w:p>
+      <w:pPr>
+        <w:pStyle w:val="Normal"/>
+        <w:bidi w:val="0"/>
+        <w:jc w:val="left"/>
+        <w:rPr>
+          <w:lang w:val="es-ES" w:eastAsia="zh-CN" w:bidi="hi-IN"/>
+        </w:rPr>
+      </w:pPr>
+      <w:r>
+        <w:rPr/>
+      </w:r>
+    </w:p>
     <w:p>
       <w:pPr>
         <w:pStyle w:val="Normal"/>
@@ -3472,6 +3586,44 @@
         </w:rPr>
       </w:pPr>
       <w:r>
+        <w:rPr/>
+      </w:r>
+    </w:p>
+    <w:p>
+      <w:pPr>
+        <w:pStyle w:val="Normal"/>
+        <w:bidi w:val="0"/>
+        <w:jc w:val="left"/>
+        <w:rPr>
+          <w:rFonts w:ascii="Times New Roman" w:hAnsi="Times New Roman" w:eastAsia="NSimSun" w:cs="Arial"/>
+          <w:color w:val="000000"/>
+          <w:kern w:val="2"/>
+          <w:sz w:val="24"/>
+          <w:szCs w:val="24"/>
+          <w:shd w:fill="E8F2FE" w:val="clear"/>
+          <w:lang w:val="es-ES" w:eastAsia="zh-CN" w:bidi="hi-IN"/>
+        </w:rPr>
+      </w:pPr>
+      <w:r>
+        <w:rPr/>
+      </w:r>
+    </w:p>
+    <w:p>
+      <w:pPr>
+        <w:pStyle w:val="Normal"/>
+        <w:bidi w:val="0"/>
+        <w:jc w:val="left"/>
+        <w:rPr>
+          <w:rFonts w:ascii="Times New Roman" w:hAnsi="Times New Roman" w:eastAsia="NSimSun" w:cs="Arial"/>
+          <w:color w:val="000000"/>
+          <w:kern w:val="2"/>
+          <w:sz w:val="24"/>
+          <w:szCs w:val="24"/>
+          <w:shd w:fill="E8F2FE" w:val="clear"/>
+          <w:lang w:val="es-ES" w:eastAsia="zh-CN" w:bidi="hi-IN"/>
+        </w:rPr>
+      </w:pPr>
+      <w:r>
         <w:rPr>
           <w:rFonts w:eastAsia="NSimSun" w:cs="Arial"/>
           <w:color w:val="000000"/>
@@ -3829,6 +3981,7 @@
           <w:shd w:fill="E8F2FE" w:val="clear"/>
           <w:lang w:val="es-ES" w:eastAsia="zh-CN" w:bidi="hi-IN"/>
         </w:rPr>
+        <w:t>En el controlador del microservicio implementamos el actualizar, como tenemos un array de preguntas dentro del examen, tendremos que actualizarlo con las nuevas y borrar las viejas.</w:t>
       </w:r>
     </w:p>
     <w:p>
@@ -3863,6 +4016,254 @@
           <w:shd w:fill="E8F2FE" w:val="clear"/>
           <w:lang w:val="es-ES" w:eastAsia="zh-CN" w:bidi="hi-IN"/>
         </w:rPr>
+        <w:t>Ademas de esto  tenemos que darlo de alta en Zuul,como hemos hecho con los otros</w:t>
+      </w:r>
+    </w:p>
+    <w:p>
+      <w:pPr>
+        <w:pStyle w:val="Normal"/>
+        <w:bidi w:val="0"/>
+        <w:jc w:val="left"/>
+        <w:rPr>
+          <w:rFonts w:ascii="Times New Roman" w:hAnsi="Times New Roman" w:eastAsia="NSimSun" w:cs="Arial"/>
+          <w:b w:val="false"/>
+          <w:b w:val="false"/>
+          <w:bCs w:val="false"/>
+          <w:color w:val="000000"/>
+          <w:kern w:val="2"/>
+          <w:sz w:val="24"/>
+          <w:szCs w:val="24"/>
+          <w:u w:val="none"/>
+          <w:shd w:fill="E8F2FE" w:val="clear"/>
+          <w:lang w:val="es-ES" w:eastAsia="zh-CN" w:bidi="hi-IN"/>
+        </w:rPr>
+      </w:pPr>
+      <w:r>
+        <w:rPr/>
+      </w:r>
+    </w:p>
+    <w:p>
+      <w:pPr>
+        <w:pStyle w:val="Normal"/>
+        <w:bidi w:val="0"/>
+        <w:jc w:val="left"/>
+        <w:rPr>
+          <w:rFonts w:ascii="Times New Roman" w:hAnsi="Times New Roman" w:eastAsia="NSimSun" w:cs="Arial"/>
+          <w:b w:val="false"/>
+          <w:b w:val="false"/>
+          <w:bCs w:val="false"/>
+          <w:color w:val="000000"/>
+          <w:kern w:val="2"/>
+          <w:sz w:val="24"/>
+          <w:szCs w:val="24"/>
+          <w:u w:val="none"/>
+          <w:shd w:fill="E8F2FE" w:val="clear"/>
+          <w:lang w:val="es-ES" w:eastAsia="zh-CN" w:bidi="hi-IN"/>
+        </w:rPr>
+      </w:pPr>
+      <w:r>
+        <w:rPr/>
+      </w:r>
+    </w:p>
+    <w:p>
+      <w:pPr>
+        <w:pStyle w:val="Normal"/>
+        <w:bidi w:val="0"/>
+        <w:jc w:val="left"/>
+        <w:rPr>
+          <w:rFonts w:ascii="Times New Roman" w:hAnsi="Times New Roman" w:eastAsia="NSimSun" w:cs="Arial"/>
+          <w:b w:val="false"/>
+          <w:b w:val="false"/>
+          <w:bCs w:val="false"/>
+          <w:color w:val="000000"/>
+          <w:kern w:val="2"/>
+          <w:sz w:val="24"/>
+          <w:szCs w:val="24"/>
+          <w:u w:val="none"/>
+          <w:shd w:fill="E8F2FE" w:val="clear"/>
+          <w:lang w:val="es-ES" w:eastAsia="zh-CN" w:bidi="hi-IN"/>
+        </w:rPr>
+      </w:pPr>
+      <w:r>
+        <w:rPr/>
+      </w:r>
+    </w:p>
+    <w:p>
+      <w:pPr>
+        <w:pStyle w:val="Normal"/>
+        <w:bidi w:val="0"/>
+        <w:jc w:val="left"/>
+        <w:rPr>
+          <w:u w:val="single"/>
+        </w:rPr>
+      </w:pPr>
+      <w:r>
+        <w:rPr>
+          <w:u w:val="single"/>
+        </w:rPr>
+        <w:drawing>
+          <wp:anchor behindDoc="0" distT="0" distB="0" distL="0" distR="0" simplePos="0" locked="0" layoutInCell="0" allowOverlap="1" relativeHeight="13">
+            <wp:simplePos x="0" y="0"/>
+            <wp:positionH relativeFrom="column">
+              <wp:align>center</wp:align>
+            </wp:positionH>
+            <wp:positionV relativeFrom="paragraph">
+              <wp:posOffset>635</wp:posOffset>
+            </wp:positionV>
+            <wp:extent cx="6120130" cy="2228215"/>
+            <wp:effectExtent l="0" t="0" r="0" b="0"/>
+            <wp:wrapSquare wrapText="largest"/>
+            <wp:docPr id="12" name="Imagen12" descr=""/>
+            <wp:cNvGraphicFramePr>
+              <a:graphicFrameLocks xmlns:a="http://schemas.openxmlformats.org/drawingml/2006/main" noChangeAspect="1"/>
+            </wp:cNvGraphicFramePr>
+            <a:graphic xmlns:a="http://schemas.openxmlformats.org/drawingml/2006/main">
+              <a:graphicData uri="http://schemas.openxmlformats.org/drawingml/2006/picture">
+                <pic:pic xmlns:pic="http://schemas.openxmlformats.org/drawingml/2006/picture">
+                  <pic:nvPicPr>
+                    <pic:cNvPr id="12" name="Imagen12" descr=""/>
+                    <pic:cNvPicPr>
+                      <a:picLocks noChangeAspect="1" noChangeArrowheads="1"/>
+                    </pic:cNvPicPr>
+                  </pic:nvPicPr>
+                  <pic:blipFill>
+                    <a:blip r:embed="rId13"/>
+                    <a:stretch>
+                      <a:fillRect/>
+                    </a:stretch>
+                  </pic:blipFill>
+                  <pic:spPr bwMode="auto">
+                    <a:xfrm>
+                      <a:off x="0" y="0"/>
+                      <a:ext cx="6120130" cy="2228215"/>
+                    </a:xfrm>
+                    <a:prstGeom prst="rect">
+                      <a:avLst/>
+                    </a:prstGeom>
+                  </pic:spPr>
+                </pic:pic>
+              </a:graphicData>
+            </a:graphic>
+          </wp:anchor>
+        </w:drawing>
+      </w:r>
+    </w:p>
+    <w:p>
+      <w:pPr>
+        <w:pStyle w:val="Normal"/>
+        <w:bidi w:val="0"/>
+        <w:jc w:val="left"/>
+        <w:rPr>
+          <w:rFonts w:ascii="Times New Roman" w:hAnsi="Times New Roman" w:eastAsia="NSimSun" w:cs="Arial"/>
+          <w:b w:val="false"/>
+          <w:b w:val="false"/>
+          <w:bCs w:val="false"/>
+          <w:color w:val="000000"/>
+          <w:kern w:val="2"/>
+          <w:sz w:val="24"/>
+          <w:szCs w:val="24"/>
+          <w:u w:val="none"/>
+          <w:shd w:fill="E8F2FE" w:val="clear"/>
+          <w:lang w:val="es-ES" w:eastAsia="zh-CN" w:bidi="hi-IN"/>
+        </w:rPr>
+      </w:pPr>
+      <w:r>
+        <w:rPr>
+          <w:rFonts w:eastAsia="NSimSun" w:cs="Arial"/>
+          <w:b w:val="false"/>
+          <w:bCs w:val="false"/>
+          <w:color w:val="000000"/>
+          <w:kern w:val="2"/>
+          <w:sz w:val="24"/>
+          <w:szCs w:val="24"/>
+          <w:u w:val="none"/>
+          <w:shd w:fill="E8F2FE" w:val="clear"/>
+          <w:lang w:val="es-ES" w:eastAsia="zh-CN" w:bidi="hi-IN"/>
+        </w:rPr>
+      </w:r>
+    </w:p>
+    <w:p>
+      <w:pPr>
+        <w:pStyle w:val="Normal"/>
+        <w:bidi w:val="0"/>
+        <w:jc w:val="left"/>
+        <w:rPr>
+          <w:rFonts w:ascii="Times New Roman" w:hAnsi="Times New Roman" w:eastAsia="NSimSun" w:cs="Arial"/>
+          <w:b w:val="false"/>
+          <w:b w:val="false"/>
+          <w:bCs w:val="false"/>
+          <w:color w:val="000000"/>
+          <w:kern w:val="2"/>
+          <w:sz w:val="24"/>
+          <w:szCs w:val="24"/>
+          <w:u w:val="none"/>
+          <w:shd w:fill="E8F2FE" w:val="clear"/>
+          <w:lang w:val="es-ES" w:eastAsia="zh-CN" w:bidi="hi-IN"/>
+        </w:rPr>
+      </w:pPr>
+      <w:r>
+        <w:rPr/>
+        <w:t>En eureka no hace falta darlo de alta,porque ya hemos creado la relacion en el properties de examenes:</w:t>
+      </w:r>
+    </w:p>
+    <w:p>
+      <w:pPr>
+        <w:pStyle w:val="Normal"/>
+        <w:bidi w:val="0"/>
+        <w:jc w:val="left"/>
+        <w:rPr>
+          <w:u w:val="none"/>
+        </w:rPr>
+      </w:pPr>
+      <w:r>
+        <w:rPr>
+          <w:u w:val="none"/>
+        </w:rPr>
+        <w:drawing>
+          <wp:anchor behindDoc="0" distT="0" distB="0" distL="0" distR="0" simplePos="0" locked="0" layoutInCell="0" allowOverlap="1" relativeHeight="14">
+            <wp:simplePos x="0" y="0"/>
+            <wp:positionH relativeFrom="column">
+              <wp:align>center</wp:align>
+            </wp:positionH>
+            <wp:positionV relativeFrom="paragraph">
+              <wp:posOffset>635</wp:posOffset>
+            </wp:positionV>
+            <wp:extent cx="6120130" cy="1122680"/>
+            <wp:effectExtent l="0" t="0" r="0" b="0"/>
+            <wp:wrapSquare wrapText="largest"/>
+            <wp:docPr id="13" name="Imagen13" descr=""/>
+            <wp:cNvGraphicFramePr>
+              <a:graphicFrameLocks xmlns:a="http://schemas.openxmlformats.org/drawingml/2006/main" noChangeAspect="1"/>
+            </wp:cNvGraphicFramePr>
+            <a:graphic xmlns:a="http://schemas.openxmlformats.org/drawingml/2006/main">
+              <a:graphicData uri="http://schemas.openxmlformats.org/drawingml/2006/picture">
+                <pic:pic xmlns:pic="http://schemas.openxmlformats.org/drawingml/2006/picture">
+                  <pic:nvPicPr>
+                    <pic:cNvPr id="13" name="Imagen13" descr=""/>
+                    <pic:cNvPicPr>
+                      <a:picLocks noChangeAspect="1" noChangeArrowheads="1"/>
+                    </pic:cNvPicPr>
+                  </pic:nvPicPr>
+                  <pic:blipFill>
+                    <a:blip r:embed="rId14"/>
+                    <a:stretch>
+                      <a:fillRect/>
+                    </a:stretch>
+                  </pic:blipFill>
+                  <pic:spPr bwMode="auto">
+                    <a:xfrm>
+                      <a:off x="0" y="0"/>
+                      <a:ext cx="6120130" cy="1122680"/>
+                    </a:xfrm>
+                    <a:prstGeom prst="rect">
+                      <a:avLst/>
+                    </a:prstGeom>
+                  </pic:spPr>
+                </pic:pic>
+              </a:graphicData>
+            </a:graphic>
+          </wp:anchor>
+        </w:drawing>
       </w:r>
     </w:p>
     <w:sectPr>

</xml_diff>

<commit_message>
ju., 16 de jun. de 2022 11:42:05 2022-06-16 37-CREADO COMMONS PARA REUTILIZAR ENTITY EXAMENES
</commit_message>
<xml_diff>
--- a/CHULETA MICROSERVICIOS INMUEBLES/ChuletaMicroservicios.docx
+++ b/CHULETA MICROSERVICIOS INMUEBLES/ChuletaMicroservicios.docx
@@ -12,7 +12,9 @@
         </w:rPr>
       </w:pPr>
       <w:r>
-        <w:rPr/>
+        <w:rPr>
+          <w:lang w:val="es-ES" w:eastAsia="zh-CN" w:bidi="hi-IN"/>
+        </w:rPr>
       </w:r>
     </w:p>
     <w:p>
@@ -44,31 +46,7 @@
         <w:rPr>
           <w:lang w:val="es-ES" w:eastAsia="zh-CN" w:bidi="hi-IN"/>
         </w:rPr>
-        <w:t>1-&gt;Zuul que es el gateway recibe las peticiones en el puerto 8090 que tiene definido en el properties   se conecta con eure</w:t>
-      </w:r>
-      <w:r>
-        <w:rPr>
-          <w:lang w:val="es-ES" w:eastAsia="zh-CN" w:bidi="hi-IN"/>
-        </w:rPr>
-        <w:t>k</w:t>
-      </w:r>
-      <w:r>
-        <w:rPr>
-          <w:lang w:val="es-ES" w:eastAsia="zh-CN" w:bidi="hi-IN"/>
-        </w:rPr>
-        <w:t>a en el 8761,tambien definido</w:t>
-      </w:r>
-      <w:r>
-        <w:rPr>
-          <w:lang w:val="es-ES" w:eastAsia="zh-CN" w:bidi="hi-IN"/>
-        </w:rPr>
-        <w:t>s</w:t>
-      </w:r>
-      <w:r>
-        <w:rPr>
-          <w:lang w:val="es-ES" w:eastAsia="zh-CN" w:bidi="hi-IN"/>
-        </w:rPr>
-        <w:t xml:space="preserve"> en el properties los microservicios que va a atender</w:t>
+        <w:t>1-&gt;Zuul que es el gateway recibe las peticiones en el puerto 8090 que tiene definido en el properties   se conecta con eureka en el 8761,tambien definidos en el properties los microservicios que va a atender</w:t>
       </w:r>
     </w:p>
     <w:p>
@@ -113,7 +91,88 @@
         </w:rPr>
       </w:pPr>
       <w:r>
-        <w:rPr/>
+        <w:rPr>
+          <w:lang w:val="es-ES" w:eastAsia="zh-CN" w:bidi="hi-IN"/>
+        </w:rPr>
+      </w:r>
+    </w:p>
+    <w:p>
+      <w:pPr>
+        <w:pStyle w:val="Normal"/>
+        <w:bidi w:val="0"/>
+        <w:jc w:val="left"/>
+        <w:rPr>
+          <w:lang w:val="es-ES" w:eastAsia="zh-CN" w:bidi="hi-IN"/>
+        </w:rPr>
+      </w:pPr>
+      <w:r>
+        <w:rPr>
+          <w:lang w:val="es-ES" w:eastAsia="zh-CN" w:bidi="hi-IN"/>
+        </w:rPr>
+        <w:t>ORDEN PARA LEVANTAR SERVICIOS</w:t>
+      </w:r>
+    </w:p>
+    <w:p>
+      <w:pPr>
+        <w:pStyle w:val="Normal"/>
+        <w:bidi w:val="0"/>
+        <w:jc w:val="left"/>
+        <w:rPr>
+          <w:lang w:val="es-ES" w:eastAsia="zh-CN" w:bidi="hi-IN"/>
+        </w:rPr>
+      </w:pPr>
+      <w:r>
+        <w:rPr>
+          <w:lang w:val="es-ES" w:eastAsia="zh-CN" w:bidi="hi-IN"/>
+        </w:rPr>
+        <w:t>1-Eureka, para que puedan registrarse los servicios</w:t>
+      </w:r>
+    </w:p>
+    <w:p>
+      <w:pPr>
+        <w:pStyle w:val="Normal"/>
+        <w:bidi w:val="0"/>
+        <w:jc w:val="left"/>
+        <w:rPr>
+          <w:lang w:val="es-ES" w:eastAsia="zh-CN" w:bidi="hi-IN"/>
+        </w:rPr>
+      </w:pPr>
+      <w:r>
+        <w:rPr>
+          <w:lang w:val="es-ES" w:eastAsia="zh-CN" w:bidi="hi-IN"/>
+        </w:rPr>
+        <w:t>2-microservicios</w:t>
+      </w:r>
+    </w:p>
+    <w:p>
+      <w:pPr>
+        <w:pStyle w:val="Normal"/>
+        <w:bidi w:val="0"/>
+        <w:jc w:val="left"/>
+        <w:rPr>
+          <w:lang w:val="es-ES" w:eastAsia="zh-CN" w:bidi="hi-IN"/>
+        </w:rPr>
+      </w:pPr>
+      <w:r>
+        <w:rPr>
+          <w:lang w:val="es-ES" w:eastAsia="zh-CN" w:bidi="hi-IN"/>
+        </w:rPr>
+        <w:t>3-Zuul ,es el punto de entrada</w:t>
+      </w:r>
+    </w:p>
+    <w:p>
+      <w:pPr>
+        <w:pStyle w:val="Normal"/>
+        <w:bidi w:val="0"/>
+        <w:jc w:val="left"/>
+        <w:rPr>
+          <w:lang w:val="es-ES" w:eastAsia="zh-CN" w:bidi="hi-IN"/>
+        </w:rPr>
+      </w:pPr>
+      <w:r>
+        <w:rPr>
+          <w:lang w:val="es-ES" w:eastAsia="zh-CN" w:bidi="hi-IN"/>
+        </w:rPr>
       </w:r>
     </w:p>
     <w:p>
@@ -3586,26 +3645,42 @@
         </w:rPr>
       </w:pPr>
       <w:r>
-        <w:rPr/>
-      </w:r>
-    </w:p>
-    <w:p>
-      <w:pPr>
-        <w:pStyle w:val="Normal"/>
-        <w:bidi w:val="0"/>
-        <w:jc w:val="left"/>
-        <w:rPr>
-          <w:rFonts w:ascii="Times New Roman" w:hAnsi="Times New Roman" w:eastAsia="NSimSun" w:cs="Arial"/>
-          <w:color w:val="000000"/>
-          <w:kern w:val="2"/>
-          <w:sz w:val="24"/>
-          <w:szCs w:val="24"/>
-          <w:shd w:fill="E8F2FE" w:val="clear"/>
-          <w:lang w:val="es-ES" w:eastAsia="zh-CN" w:bidi="hi-IN"/>
-        </w:rPr>
-      </w:pPr>
-      <w:r>
-        <w:rPr/>
+        <w:rPr>
+          <w:rFonts w:eastAsia="NSimSun" w:cs="Arial"/>
+          <w:color w:val="000000"/>
+          <w:kern w:val="2"/>
+          <w:sz w:val="24"/>
+          <w:szCs w:val="24"/>
+          <w:shd w:fill="E8F2FE" w:val="clear"/>
+          <w:lang w:val="es-ES" w:eastAsia="zh-CN" w:bidi="hi-IN"/>
+        </w:rPr>
+      </w:r>
+    </w:p>
+    <w:p>
+      <w:pPr>
+        <w:pStyle w:val="Normal"/>
+        <w:bidi w:val="0"/>
+        <w:jc w:val="left"/>
+        <w:rPr>
+          <w:rFonts w:ascii="Times New Roman" w:hAnsi="Times New Roman" w:eastAsia="NSimSun" w:cs="Arial"/>
+          <w:color w:val="000000"/>
+          <w:kern w:val="2"/>
+          <w:sz w:val="24"/>
+          <w:szCs w:val="24"/>
+          <w:shd w:fill="E8F2FE" w:val="clear"/>
+          <w:lang w:val="es-ES" w:eastAsia="zh-CN" w:bidi="hi-IN"/>
+        </w:rPr>
+      </w:pPr>
+      <w:r>
+        <w:rPr>
+          <w:rFonts w:eastAsia="NSimSun" w:cs="Arial"/>
+          <w:color w:val="000000"/>
+          <w:kern w:val="2"/>
+          <w:sz w:val="24"/>
+          <w:szCs w:val="24"/>
+          <w:shd w:fill="E8F2FE" w:val="clear"/>
+          <w:lang w:val="es-ES" w:eastAsia="zh-CN" w:bidi="hi-IN"/>
+        </w:rPr>
       </w:r>
     </w:p>
     <w:p>
@@ -4039,7 +4114,18 @@
         </w:rPr>
       </w:pPr>
       <w:r>
-        <w:rPr/>
+        <w:rPr>
+          <w:rFonts w:eastAsia="NSimSun" w:cs="Arial"/>
+          <w:b w:val="false"/>
+          <w:bCs w:val="false"/>
+          <w:color w:val="000000"/>
+          <w:kern w:val="2"/>
+          <w:sz w:val="24"/>
+          <w:szCs w:val="24"/>
+          <w:u w:val="none"/>
+          <w:shd w:fill="E8F2FE" w:val="clear"/>
+          <w:lang w:val="es-ES" w:eastAsia="zh-CN" w:bidi="hi-IN"/>
+        </w:rPr>
       </w:r>
     </w:p>
     <w:p>
@@ -4062,7 +4148,18 @@
         </w:rPr>
       </w:pPr>
       <w:r>
-        <w:rPr/>
+        <w:rPr>
+          <w:rFonts w:eastAsia="NSimSun" w:cs="Arial"/>
+          <w:b w:val="false"/>
+          <w:bCs w:val="false"/>
+          <w:color w:val="000000"/>
+          <w:kern w:val="2"/>
+          <w:sz w:val="24"/>
+          <w:szCs w:val="24"/>
+          <w:u w:val="none"/>
+          <w:shd w:fill="E8F2FE" w:val="clear"/>
+          <w:lang w:val="es-ES" w:eastAsia="zh-CN" w:bidi="hi-IN"/>
+        </w:rPr>
       </w:r>
     </w:p>
     <w:p>
@@ -4085,7 +4182,18 @@
         </w:rPr>
       </w:pPr>
       <w:r>
-        <w:rPr/>
+        <w:rPr>
+          <w:rFonts w:eastAsia="NSimSun" w:cs="Arial"/>
+          <w:b w:val="false"/>
+          <w:bCs w:val="false"/>
+          <w:color w:val="000000"/>
+          <w:kern w:val="2"/>
+          <w:sz w:val="24"/>
+          <w:szCs w:val="24"/>
+          <w:u w:val="none"/>
+          <w:shd w:fill="E8F2FE" w:val="clear"/>
+          <w:lang w:val="es-ES" w:eastAsia="zh-CN" w:bidi="hi-IN"/>
+        </w:rPr>
       </w:r>
     </w:p>
     <w:p>
@@ -4203,22 +4311,19 @@
       </w:pPr>
       <w:r>
         <w:rPr/>
-        <w:t>En eureka no hace falta darlo de alta,porque ya hemos creado la relacion en el properties de examenes:</w:t>
-      </w:r>
-    </w:p>
-    <w:p>
-      <w:pPr>
-        <w:pStyle w:val="Normal"/>
-        <w:bidi w:val="0"/>
-        <w:jc w:val="left"/>
-        <w:rPr>
-          <w:u w:val="none"/>
-        </w:rPr>
-      </w:pPr>
-      <w:r>
-        <w:rPr>
-          <w:u w:val="none"/>
-        </w:rPr>
+        <w:t>En eureka no hace falta darlo de alta,porque ya hemos creado la relación en el properties de exámenes:</w:t>
+      </w:r>
+    </w:p>
+    <w:p>
+      <w:pPr>
+        <w:pStyle w:val="Normal"/>
+        <w:bidi w:val="0"/>
+        <w:jc w:val="left"/>
+        <w:rPr>
+          <w:u w:val="none"/>
+        </w:rPr>
+      </w:pPr>
+      <w:r>
         <w:drawing>
           <wp:anchor behindDoc="0" distT="0" distB="0" distL="0" distR="0" simplePos="0" locked="0" layoutInCell="0" allowOverlap="1" relativeHeight="14">
             <wp:simplePos x="0" y="0"/>
@@ -4254,6 +4359,288 @@
                     <a:xfrm>
                       <a:off x="0" y="0"/>
                       <a:ext cx="6120130" cy="1122680"/>
+                    </a:xfrm>
+                    <a:prstGeom prst="rect">
+                      <a:avLst/>
+                    </a:prstGeom>
+                  </pic:spPr>
+                </pic:pic>
+              </a:graphicData>
+            </a:graphic>
+          </wp:anchor>
+        </w:drawing>
+      </w:r>
+      <w:r>
+        <w:rPr>
+          <w:u w:val="none"/>
+        </w:rPr>
+        <w:t xml:space="preserve">12-Creamos el microservicios commons-examenes que solo tenga jpa,va a ser el servicio comun. Quitamos del pom la </w:t>
+      </w:r>
+      <w:r>
+        <w:rPr>
+          <w:rFonts w:eastAsia="NSimSun" w:cs="Arial"/>
+          <w:color w:val="auto"/>
+          <w:kern w:val="2"/>
+          <w:sz w:val="24"/>
+          <w:szCs w:val="24"/>
+          <w:u w:val="none"/>
+          <w:lang w:val="es-AR" w:eastAsia="zh-CN" w:bidi="hi-IN"/>
+        </w:rPr>
+        <w:t xml:space="preserve">dependencia </w:t>
+      </w:r>
+      <w:r>
+        <w:rPr>
+          <w:rFonts w:eastAsia="NSimSun" w:cs="Arial"/>
+          <w:color w:val="000000"/>
+          <w:kern w:val="2"/>
+          <w:sz w:val="24"/>
+          <w:szCs w:val="24"/>
+          <w:u w:val="none"/>
+          <w:shd w:fill="E8F2FE" w:val="clear"/>
+          <w:lang w:val="es-AR" w:eastAsia="zh-CN" w:bidi="hi-IN"/>
+        </w:rPr>
+        <w:t>org.springframework.boot</w:t>
+      </w:r>
+      <w:r>
+        <w:rPr>
+          <w:rFonts w:eastAsia="NSimSun" w:cs="Arial"/>
+          <w:color w:val="auto"/>
+          <w:kern w:val="2"/>
+          <w:sz w:val="24"/>
+          <w:szCs w:val="24"/>
+          <w:u w:val="none"/>
+          <w:lang w:val="es-AR" w:eastAsia="zh-CN" w:bidi="hi-IN"/>
+        </w:rPr>
+        <w:t xml:space="preserve">, tambien quitamos la clase principal porque va a ser una librería,no se va a ejecutar. </w:t>
+      </w:r>
+    </w:p>
+    <w:p>
+      <w:pPr>
+        <w:pStyle w:val="Normal"/>
+        <w:bidi w:val="0"/>
+        <w:jc w:val="left"/>
+        <w:rPr>
+          <w:u w:val="none"/>
+        </w:rPr>
+      </w:pPr>
+      <w:r>
+        <w:rPr>
+          <w:rFonts w:eastAsia="NSimSun" w:cs="Arial"/>
+          <w:color w:val="auto"/>
+          <w:kern w:val="2"/>
+          <w:sz w:val="24"/>
+          <w:szCs w:val="24"/>
+          <w:u w:val="none"/>
+          <w:lang w:val="es-AR" w:eastAsia="zh-CN" w:bidi="hi-IN"/>
+        </w:rPr>
+        <w:t>Quitamos las entidades del microservicio examenes y el package entities que va a quedar vacia.</w:t>
+      </w:r>
+    </w:p>
+    <w:p>
+      <w:pPr>
+        <w:pStyle w:val="Normal"/>
+        <w:bidi w:val="0"/>
+        <w:jc w:val="left"/>
+        <w:rPr>
+          <w:u w:val="none"/>
+        </w:rPr>
+      </w:pPr>
+      <w:r>
+        <w:rPr>
+          <w:rFonts w:eastAsia="NSimSun" w:cs="Arial"/>
+          <w:color w:val="auto"/>
+          <w:kern w:val="2"/>
+          <w:sz w:val="24"/>
+          <w:szCs w:val="24"/>
+          <w:u w:val="none"/>
+          <w:lang w:val="es-AR" w:eastAsia="zh-CN" w:bidi="hi-IN"/>
+        </w:rPr>
+        <w:t xml:space="preserve">En el pom de commons-examenes incluimos la dependencia </w:t>
+      </w:r>
+      <w:r>
+        <w:rPr>
+          <w:rFonts w:eastAsia="NSimSun" w:cs="Arial"/>
+          <w:color w:val="000000"/>
+          <w:kern w:val="2"/>
+          <w:sz w:val="24"/>
+          <w:szCs w:val="24"/>
+          <w:u w:val="none"/>
+          <w:shd w:fill="E8F2FE" w:val="clear"/>
+          <w:lang w:val="es-AR" w:eastAsia="zh-CN" w:bidi="hi-IN"/>
+        </w:rPr>
+        <w:t>spring-boot-starter-json para que podamos incluir las referencias que tenemos en las entidades</w:t>
+      </w:r>
+    </w:p>
+    <w:p>
+      <w:pPr>
+        <w:pStyle w:val="Normal"/>
+        <w:bidi w:val="0"/>
+        <w:jc w:val="left"/>
+        <w:rPr>
+          <w:u w:val="none"/>
+        </w:rPr>
+      </w:pPr>
+      <w:r>
+        <w:rPr>
+          <w:u w:val="none"/>
+        </w:rPr>
+        <w:t>Relacionamos ambos microservicios tomando el groupid,artifact y la version de commons-examenes incluyendoolo en examenes</w:t>
+      </w:r>
+      <w:r>
+        <w:rPr>
+          <w:u w:val="single"/>
+        </w:rPr>
+        <w:t>:</w:t>
+      </w:r>
+    </w:p>
+    <w:p>
+      <w:pPr>
+        <w:pStyle w:val="Normal"/>
+        <w:bidi w:val="0"/>
+        <w:jc w:val="left"/>
+        <w:rPr>
+          <w:u w:val="none"/>
+        </w:rPr>
+      </w:pPr>
+      <w:r>
+        <w:drawing>
+          <wp:anchor behindDoc="0" distT="0" distB="0" distL="0" distR="0" simplePos="0" locked="0" layoutInCell="0" allowOverlap="1" relativeHeight="15">
+            <wp:simplePos x="0" y="0"/>
+            <wp:positionH relativeFrom="column">
+              <wp:posOffset>183515</wp:posOffset>
+            </wp:positionH>
+            <wp:positionV relativeFrom="paragraph">
+              <wp:posOffset>635</wp:posOffset>
+            </wp:positionV>
+            <wp:extent cx="5753735" cy="853440"/>
+            <wp:effectExtent l="0" t="0" r="0" b="0"/>
+            <wp:wrapSquare wrapText="largest"/>
+            <wp:docPr id="14" name="Imagen14" descr=""/>
+            <wp:cNvGraphicFramePr>
+              <a:graphicFrameLocks xmlns:a="http://schemas.openxmlformats.org/drawingml/2006/main" noChangeAspect="1"/>
+            </wp:cNvGraphicFramePr>
+            <a:graphic xmlns:a="http://schemas.openxmlformats.org/drawingml/2006/main">
+              <a:graphicData uri="http://schemas.openxmlformats.org/drawingml/2006/picture">
+                <pic:pic xmlns:pic="http://schemas.openxmlformats.org/drawingml/2006/picture">
+                  <pic:nvPicPr>
+                    <pic:cNvPr id="14" name="Imagen14" descr=""/>
+                    <pic:cNvPicPr>
+                      <a:picLocks noChangeAspect="1" noChangeArrowheads="1"/>
+                    </pic:cNvPicPr>
+                  </pic:nvPicPr>
+                  <pic:blipFill>
+                    <a:blip r:embed="rId15"/>
+                    <a:stretch>
+                      <a:fillRect/>
+                    </a:stretch>
+                  </pic:blipFill>
+                  <pic:spPr bwMode="auto">
+                    <a:xfrm>
+                      <a:off x="0" y="0"/>
+                      <a:ext cx="5753735" cy="853440"/>
+                    </a:xfrm>
+                    <a:prstGeom prst="rect">
+                      <a:avLst/>
+                    </a:prstGeom>
+                  </pic:spPr>
+                </pic:pic>
+              </a:graphicData>
+            </a:graphic>
+          </wp:anchor>
+        </w:drawing>
+      </w:r>
+      <w:r>
+        <w:rPr>
+          <w:u w:val="none"/>
+        </w:rPr>
+        <w:t>De esa manera en exámenes podemos usar los repositorios,</w:t>
+      </w:r>
+    </w:p>
+    <w:p>
+      <w:pPr>
+        <w:pStyle w:val="Normal"/>
+        <w:bidi w:val="0"/>
+        <w:jc w:val="left"/>
+        <w:rPr>
+          <w:u w:val="none"/>
+        </w:rPr>
+      </w:pPr>
+      <w:r>
+        <w:rPr>
+          <w:u w:val="none"/>
+        </w:rPr>
+      </w:r>
+    </w:p>
+    <w:p>
+      <w:pPr>
+        <w:pStyle w:val="Normal"/>
+        <w:bidi w:val="0"/>
+        <w:jc w:val="left"/>
+        <w:rPr>
+          <w:u w:val="none"/>
+        </w:rPr>
+      </w:pPr>
+      <w:r>
+        <w:rPr>
+          <w:u w:val="none"/>
+        </w:rPr>
+        <w:t>13-Ahora relacionamos con cursos copiando los datos commons-examenes en microservicio-cursos</w:t>
+      </w:r>
+      <w:r>
+        <w:rPr>
+          <w:u w:val="single"/>
+        </w:rPr>
+        <w:t>:</w:t>
+      </w:r>
+    </w:p>
+    <w:p>
+      <w:pPr>
+        <w:pStyle w:val="Normal"/>
+        <w:bidi w:val="0"/>
+        <w:jc w:val="left"/>
+        <w:rPr>
+          <w:u w:val="single"/>
+        </w:rPr>
+      </w:pPr>
+      <w:r>
+        <w:rPr>
+          <w:u w:val="none"/>
+        </w:rPr>
+        <w:drawing>
+          <wp:anchor behindDoc="0" distT="0" distB="0" distL="0" distR="0" simplePos="0" locked="0" layoutInCell="0" allowOverlap="1" relativeHeight="16">
+            <wp:simplePos x="0" y="0"/>
+            <wp:positionH relativeFrom="column">
+              <wp:posOffset>0</wp:posOffset>
+            </wp:positionH>
+            <wp:positionV relativeFrom="paragraph">
+              <wp:posOffset>120015</wp:posOffset>
+            </wp:positionV>
+            <wp:extent cx="6120130" cy="966470"/>
+            <wp:effectExtent l="0" t="0" r="0" b="0"/>
+            <wp:wrapSquare wrapText="largest"/>
+            <wp:docPr id="15" name="Imagen15" descr=""/>
+            <wp:cNvGraphicFramePr>
+              <a:graphicFrameLocks xmlns:a="http://schemas.openxmlformats.org/drawingml/2006/main" noChangeAspect="1"/>
+            </wp:cNvGraphicFramePr>
+            <a:graphic xmlns:a="http://schemas.openxmlformats.org/drawingml/2006/main">
+              <a:graphicData uri="http://schemas.openxmlformats.org/drawingml/2006/picture">
+                <pic:pic xmlns:pic="http://schemas.openxmlformats.org/drawingml/2006/picture">
+                  <pic:nvPicPr>
+                    <pic:cNvPr id="15" name="Imagen15" descr=""/>
+                    <pic:cNvPicPr>
+                      <a:picLocks noChangeAspect="1" noChangeArrowheads="1"/>
+                    </pic:cNvPicPr>
+                  </pic:nvPicPr>
+                  <pic:blipFill>
+                    <a:blip r:embed="rId16"/>
+                    <a:stretch>
+                      <a:fillRect/>
+                    </a:stretch>
+                  </pic:blipFill>
+                  <pic:spPr bwMode="auto">
+                    <a:xfrm>
+                      <a:off x="0" y="0"/>
+                      <a:ext cx="6120130" cy="966470"/>
                     </a:xfrm>
                     <a:prstGeom prst="rect">
                       <a:avLst/>

</xml_diff>

<commit_message>
ju., 16 de jun. de 2022 12:56:15 2022-06-16 COMENTARIOS EN CHULETA
</commit_message>
<xml_diff>
--- a/CHULETA MICROSERVICIOS INMUEBLES/ChuletaMicroservicios.docx
+++ b/CHULETA MICROSERVICIOS INMUEBLES/ChuletaMicroservicios.docx
@@ -158,6 +158,300 @@
           <w:lang w:val="es-ES" w:eastAsia="zh-CN" w:bidi="hi-IN"/>
         </w:rPr>
         <w:t>3-Zuul ,es el punto de entrada</w:t>
+      </w:r>
+    </w:p>
+    <w:p>
+      <w:pPr>
+        <w:pStyle w:val="Normal"/>
+        <w:bidi w:val="0"/>
+        <w:jc w:val="left"/>
+        <w:rPr>
+          <w:u w:val="single"/>
+        </w:rPr>
+      </w:pPr>
+      <w:r>
+        <w:rPr>
+          <w:u w:val="single"/>
+        </w:rPr>
+      </w:r>
+    </w:p>
+    <w:p>
+      <w:pPr>
+        <w:pStyle w:val="Normal"/>
+        <w:bidi w:val="0"/>
+        <w:jc w:val="left"/>
+        <w:rPr>
+          <w:lang w:val="es-ES" w:eastAsia="zh-CN" w:bidi="hi-IN"/>
+        </w:rPr>
+      </w:pPr>
+      <w:r>
+        <w:rPr>
+          <w:lang w:val="es-ES" w:eastAsia="zh-CN" w:bidi="hi-IN"/>
+        </w:rPr>
+        <w:t>RESUMEN</w:t>
+      </w:r>
+    </w:p>
+    <w:p>
+      <w:pPr>
+        <w:pStyle w:val="Normal"/>
+        <w:bidi w:val="0"/>
+        <w:jc w:val="left"/>
+        <w:rPr>
+          <w:lang w:val="es-ES" w:eastAsia="zh-CN" w:bidi="hi-IN"/>
+        </w:rPr>
+      </w:pPr>
+      <w:r>
+        <w:rPr>
+          <w:lang w:val="es-ES" w:eastAsia="zh-CN" w:bidi="hi-IN"/>
+        </w:rPr>
+        <w:t>Crea microservicios de manera individual con las entidades que están mas relacionadas. Luego se crea paquetes commons-* a las que saca las entidades, que luego relaciona incluyéndolo en el pom del microservicio ,estas no se van a ejecutar son solo librerías,</w:t>
+      </w:r>
+    </w:p>
+    <w:p>
+      <w:pPr>
+        <w:pStyle w:val="Normal"/>
+        <w:bidi w:val="0"/>
+        <w:jc w:val="left"/>
+        <w:rPr>
+          <w:lang w:val="es-ES" w:eastAsia="zh-CN" w:bidi="hi-IN"/>
+        </w:rPr>
+      </w:pPr>
+      <w:r>
+        <w:rPr>
+          <w:lang w:val="es-ES" w:eastAsia="zh-CN" w:bidi="hi-IN"/>
+        </w:rPr>
+        <w:t xml:space="preserve">Se crea un commons-microservicios que lo que tiene por una parte es lo común a todos los controladores :buscar por id,listar todo,crear y eliminar. El update no,porque cada entidad tiene sus propiedades que son distintas de las del resto. En este mismo microservicio se crea la capa de servicio, tanto interfaz como imp  </w:t>
+      </w:r>
+      <w:r>
+        <w:rPr>
+          <w:lang w:val="es-ES" w:eastAsia="zh-CN" w:bidi="hi-IN"/>
+        </w:rPr>
+        <w:t xml:space="preserve">que hereda del crud que es tambien comun a todos </w:t>
+      </w:r>
+      <w:r>
+        <w:rPr>
+          <w:lang w:val="es-ES" w:eastAsia="zh-CN" w:bidi="hi-IN"/>
+        </w:rPr>
+        <w:t>:</w:t>
+      </w:r>
+      <w:r>
+        <w:rPr>
+          <w:lang w:val="es-ES" w:eastAsia="zh-CN" w:bidi="hi-IN"/>
+        </w:rPr>
+        <w:t xml:space="preserve">listar,buscar por id,guardar y borrar por id que también es igual para todas las entidades. </w:t>
+      </w:r>
+    </w:p>
+    <w:p>
+      <w:pPr>
+        <w:pStyle w:val="Normal"/>
+        <w:bidi w:val="0"/>
+        <w:jc w:val="left"/>
+        <w:rPr>
+          <w:lang w:val="es-ES" w:eastAsia="zh-CN" w:bidi="hi-IN"/>
+        </w:rPr>
+      </w:pPr>
+      <w:r>
+        <w:rPr/>
+      </w:r>
+    </w:p>
+    <w:p>
+      <w:pPr>
+        <w:pStyle w:val="Normal"/>
+        <w:bidi w:val="0"/>
+        <w:jc w:val="left"/>
+        <w:rPr>
+          <w:lang w:val="es-ES" w:eastAsia="zh-CN" w:bidi="hi-IN"/>
+        </w:rPr>
+      </w:pPr>
+      <w:r>
+        <w:rPr>
+          <w:lang w:val="es-ES" w:eastAsia="zh-CN" w:bidi="hi-IN"/>
+        </w:rPr>
+        <w:t>Luego relaciona los microservicios con el commons que tiene el controlador con la parte común heredando del commons y tambien la parte del servicio.  En caso de que tenga entidades relacionadas hereda tambien del commons que corresponda.</w:t>
+      </w:r>
+    </w:p>
+    <w:p>
+      <w:pPr>
+        <w:pStyle w:val="Normal"/>
+        <w:bidi w:val="0"/>
+        <w:jc w:val="left"/>
+        <w:rPr>
+          <w:lang w:val="es-ES" w:eastAsia="zh-CN" w:bidi="hi-IN"/>
+        </w:rPr>
+      </w:pPr>
+      <w:r>
+        <w:rPr/>
+      </w:r>
+    </w:p>
+    <w:p>
+      <w:pPr>
+        <w:pStyle w:val="Normal"/>
+        <w:bidi w:val="0"/>
+        <w:jc w:val="left"/>
+        <w:rPr>
+          <w:lang w:val="es-ES" w:eastAsia="zh-CN" w:bidi="hi-IN"/>
+        </w:rPr>
+      </w:pPr>
+      <w:r>
+        <w:rPr>
+          <w:lang w:val="es-ES" w:eastAsia="zh-CN" w:bidi="hi-IN"/>
+        </w:rPr>
+        <w:t>En el properties de cada microservicio se crea una relacion con eureka indicando el nombre que tiene y el puerto(se puede poner 0 para que sea automatico) y la ip del servidor eureka.</w:t>
+      </w:r>
+    </w:p>
+    <w:p>
+      <w:pPr>
+        <w:pStyle w:val="Normal"/>
+        <w:bidi w:val="0"/>
+        <w:jc w:val="left"/>
+        <w:rPr>
+          <w:lang w:val="es-ES" w:eastAsia="zh-CN" w:bidi="hi-IN"/>
+        </w:rPr>
+      </w:pPr>
+      <w:r>
+        <w:rPr/>
+      </w:r>
+    </w:p>
+    <w:p>
+      <w:pPr>
+        <w:pStyle w:val="Normal"/>
+        <w:bidi w:val="0"/>
+        <w:jc w:val="left"/>
+        <w:rPr>
+          <w:lang w:val="es-ES" w:eastAsia="zh-CN" w:bidi="hi-IN"/>
+        </w:rPr>
+      </w:pPr>
+      <w:r>
+        <w:rPr>
+          <w:lang w:val="es-ES" w:eastAsia="zh-CN" w:bidi="hi-IN"/>
+        </w:rPr>
+        <w:t>Eureka lo que hace es publicar los distintos microservicios relacionados y puede contener mas de una instancia del mismo microservicio en ejecución.</w:t>
+      </w:r>
+    </w:p>
+    <w:p>
+      <w:pPr>
+        <w:pStyle w:val="Normal"/>
+        <w:bidi w:val="0"/>
+        <w:jc w:val="left"/>
+        <w:rPr>
+          <w:lang w:val="es-ES" w:eastAsia="zh-CN" w:bidi="hi-IN"/>
+        </w:rPr>
+      </w:pPr>
+      <w:r>
+        <w:rPr/>
+      </w:r>
+    </w:p>
+    <w:p>
+      <w:pPr>
+        <w:pStyle w:val="Normal"/>
+        <w:bidi w:val="0"/>
+        <w:jc w:val="left"/>
+        <w:rPr>
+          <w:lang w:val="es-ES" w:eastAsia="zh-CN" w:bidi="hi-IN"/>
+        </w:rPr>
+      </w:pPr>
+      <w:r>
+        <w:rPr>
+          <w:lang w:val="es-ES" w:eastAsia="zh-CN" w:bidi="hi-IN"/>
+        </w:rPr>
+        <w:t>Para acceder a la aplicación lo que se hace es utilizar Zuul,que a su vez esta relacionado con eureka,</w:t>
+      </w:r>
+    </w:p>
+    <w:p>
+      <w:pPr>
+        <w:pStyle w:val="Normal"/>
+        <w:bidi w:val="0"/>
+        <w:jc w:val="left"/>
+        <w:rPr>
+          <w:lang w:val="es-ES" w:eastAsia="zh-CN" w:bidi="hi-IN"/>
+        </w:rPr>
+      </w:pPr>
+      <w:r>
+        <w:rPr>
+          <w:lang w:val="es-ES" w:eastAsia="zh-CN" w:bidi="hi-IN"/>
+        </w:rPr>
+        <w:t>y con los microservicios, se pone su nombre y su ruta de acceso.</w:t>
+      </w:r>
+    </w:p>
+    <w:p>
+      <w:pPr>
+        <w:pStyle w:val="Normal"/>
+        <w:bidi w:val="0"/>
+        <w:jc w:val="left"/>
+        <w:rPr>
+          <w:lang w:val="es-ES" w:eastAsia="zh-CN" w:bidi="hi-IN"/>
+        </w:rPr>
+      </w:pPr>
+      <w:r>
+        <w:rPr>
+          <w:lang w:val="es-ES" w:eastAsia="zh-CN" w:bidi="hi-IN"/>
+        </w:rPr>
+        <w:t xml:space="preserve">Cuando se entra a la aplicación se hace a traves de zuul y es eureka el que gestiona las instancias de cada uno de los servicios y lo redirecciona ahi. </w:t>
+      </w:r>
+    </w:p>
+    <w:p>
+      <w:pPr>
+        <w:pStyle w:val="Normal"/>
+        <w:bidi w:val="0"/>
+        <w:jc w:val="left"/>
+        <w:rPr>
+          <w:lang w:val="es-ES" w:eastAsia="zh-CN" w:bidi="hi-IN"/>
+        </w:rPr>
+      </w:pPr>
+      <w:r>
+        <w:rPr/>
+      </w:r>
+    </w:p>
+    <w:p>
+      <w:pPr>
+        <w:pStyle w:val="Normal"/>
+        <w:bidi w:val="0"/>
+        <w:jc w:val="left"/>
+        <w:rPr>
+          <w:lang w:val="es-ES" w:eastAsia="zh-CN" w:bidi="hi-IN"/>
+        </w:rPr>
+      </w:pPr>
+      <w:r>
+        <w:rPr/>
+      </w:r>
+    </w:p>
+    <w:p>
+      <w:pPr>
+        <w:pStyle w:val="Normal"/>
+        <w:bidi w:val="0"/>
+        <w:jc w:val="left"/>
+        <w:rPr>
+          <w:lang w:val="es-ES" w:eastAsia="zh-CN" w:bidi="hi-IN"/>
+        </w:rPr>
+      </w:pPr>
+      <w:r>
+        <w:rPr/>
+      </w:r>
+    </w:p>
+    <w:p>
+      <w:pPr>
+        <w:pStyle w:val="Normal"/>
+        <w:bidi w:val="0"/>
+        <w:jc w:val="left"/>
+        <w:rPr>
+          <w:lang w:val="es-ES" w:eastAsia="zh-CN" w:bidi="hi-IN"/>
+        </w:rPr>
+      </w:pPr>
+      <w:r>
+        <w:rPr/>
+      </w:r>
+    </w:p>
+    <w:p>
+      <w:pPr>
+        <w:pStyle w:val="Normal"/>
+        <w:bidi w:val="0"/>
+        <w:jc w:val="left"/>
+        <w:rPr>
+          <w:lang w:val="es-ES" w:eastAsia="zh-CN" w:bidi="hi-IN"/>
+        </w:rPr>
+      </w:pPr>
+      <w:r>
+        <w:rPr/>
       </w:r>
     </w:p>
     <w:p>
@@ -4603,9 +4897,7 @@
         </w:rPr>
       </w:pPr>
       <w:r>
-        <w:rPr>
-          <w:u w:val="none"/>
-        </w:rPr>
+        <w:rPr/>
         <w:drawing>
           <wp:anchor behindDoc="0" distT="0" distB="0" distL="0" distR="0" simplePos="0" locked="0" layoutInCell="0" allowOverlap="1" relativeHeight="16">
             <wp:simplePos x="0" y="0"/>

</xml_diff>